<commit_message>
bouton retour vers le site après envoi du message
</commit_message>
<xml_diff>
--- a/Documentation.docx
+++ b/Documentation.docx
@@ -9,47 +9,21 @@
           <w:bCs/>
           <w:u w:val="single"/>
         </w:rPr>
-        <w:t xml:space="preserve">Documentation sur le site « La P’tite Mine de </w:t>
-      </w:r>
-      <w:proofErr w:type="spellStart"/>
+        <w:t>Documentation sur le site « La P’tite Mine de Sab »</w:t>
+      </w:r>
       <w:r>
         <w:rPr>
           <w:b/>
           <w:bCs/>
           <w:u w:val="single"/>
         </w:rPr>
-        <w:t>Sab</w:t>
-      </w:r>
-      <w:proofErr w:type="spellEnd"/>
-      <w:r>
-        <w:rPr>
-          <w:b/>
-          <w:bCs/>
-          <w:u w:val="single"/>
-        </w:rPr>
-        <w:t> »</w:t>
-      </w:r>
-      <w:r>
-        <w:rPr>
-          <w:b/>
-          <w:bCs/>
-          <w:u w:val="single"/>
-        </w:rPr>
         <w:br/>
       </w:r>
       <w:r>
         <w:br/>
       </w:r>
       <w:r>
-        <w:t>En novembre, dans les 15 premiers jours, nous avons été beaucoup en autonomie. J’ai fait un site en html/</w:t>
-      </w:r>
-      <w:proofErr w:type="spellStart"/>
-      <w:r>
-        <w:t>css</w:t>
-      </w:r>
-      <w:proofErr w:type="spellEnd"/>
-      <w:r>
-        <w:t xml:space="preserve">, </w:t>
+        <w:t xml:space="preserve">En novembre, dans les 15 premiers jours, nous avons été beaucoup en autonomie. J’ai fait un site en html/css, </w:t>
       </w:r>
       <w:r>
         <w:t>e</w:t>
@@ -68,15 +42,7 @@
         <w:t>de le faire en lien avec la page de dessins que je gérais déjà sur Facebook</w:t>
       </w:r>
       <w:r>
-        <w:t xml:space="preserve"> « La P’tite Mine de </w:t>
-      </w:r>
-      <w:proofErr w:type="spellStart"/>
-      <w:r>
-        <w:t>Sab</w:t>
-      </w:r>
-      <w:proofErr w:type="spellEnd"/>
-      <w:r>
-        <w:t> »</w:t>
+        <w:t xml:space="preserve"> « La P’tite Mine de Sab »</w:t>
       </w:r>
       <w:r>
         <w:t>.</w:t>
@@ -117,13 +83,8 @@
         <w:t xml:space="preserve">blanche </w:t>
       </w:r>
       <w:r>
-        <w:t xml:space="preserve">à droite sur toute la longueur sauf la </w:t>
-      </w:r>
-      <w:proofErr w:type="spellStart"/>
-      <w:r>
-        <w:t>navbar</w:t>
-      </w:r>
-      <w:proofErr w:type="spellEnd"/>
+        <w:t>à droite sur toute la longueur sauf la navbar</w:t>
+      </w:r>
       <w:r>
         <w:t xml:space="preserve"> et </w:t>
       </w:r>
@@ -137,15 +98,7 @@
         <w:t xml:space="preserve"> assez désagréable lors de la navigation</w:t>
       </w:r>
       <w:r>
-        <w:t xml:space="preserve">. Le problème venait d’un </w:t>
-      </w:r>
-      <w:proofErr w:type="spellStart"/>
-      <w:r>
-        <w:t>margin</w:t>
-      </w:r>
-      <w:proofErr w:type="spellEnd"/>
-      <w:r>
-        <w:t xml:space="preserve">. </w:t>
+        <w:t xml:space="preserve">. Le problème venait d’un margin. </w:t>
       </w:r>
       <w:r>
         <w:t>La</w:t>
@@ -154,51 +107,25 @@
         <w:t xml:space="preserve"> &lt;div</w:t>
       </w:r>
       <w:r>
-        <w:t xml:space="preserve"> id=</w:t>
-      </w:r>
-      <w:proofErr w:type="spellStart"/>
+        <w:t xml:space="preserve"> id=videos</w:t>
+      </w:r>
+      <w:r>
+        <w:t>&gt;</w:t>
+      </w:r>
+      <w:r>
+        <w:t xml:space="preserve"> concerne l’ensemble des images cliquables derrière lesquelles je voulais mettre des vidéos. Dans le CSS,</w:t>
+      </w:r>
+      <w:r>
+        <w:t xml:space="preserve"> dans le </w:t>
+      </w:r>
+      <w:r>
+        <w:t>#</w:t>
+      </w:r>
       <w:r>
         <w:t>videos</w:t>
       </w:r>
-      <w:proofErr w:type="spellEnd"/>
-      <w:r>
-        <w:t>&gt;</w:t>
-      </w:r>
-      <w:r>
-        <w:t xml:space="preserve"> concerne l’ensemble des images cliquables derrière lesquelles je voulais mettre des vidéos. Dans le CSS,</w:t>
-      </w:r>
-      <w:r>
-        <w:t xml:space="preserve"> dans le </w:t>
-      </w:r>
-      <w:r>
-        <w:t>#</w:t>
-      </w:r>
-      <w:r>
-        <w:t>videos</w:t>
-      </w:r>
-      <w:r>
-        <w:t xml:space="preserve">, j’ai retiré le </w:t>
-      </w:r>
-      <w:proofErr w:type="spellStart"/>
-      <w:r>
-        <w:t>margin</w:t>
-      </w:r>
-      <w:proofErr w:type="spellEnd"/>
-      <w:r>
-        <w:t xml:space="preserve"> (</w:t>
-      </w:r>
-      <w:proofErr w:type="spellStart"/>
-      <w:proofErr w:type="gramStart"/>
-      <w:r>
-        <w:t>margin</w:t>
-      </w:r>
-      <w:proofErr w:type="spellEnd"/>
-      <w:r>
-        <w:t>:</w:t>
-      </w:r>
-      <w:proofErr w:type="gramEnd"/>
-      <w:r>
-        <w:t xml:space="preserve"> 15px  -150px; ). La marge à droite et la barre horizontale ont ainsi </w:t>
+      <w:r>
+        <w:t xml:space="preserve">, j’ai retiré le margin (margin: 15px  -150px; ). La marge à droite et la barre horizontale ont ainsi </w:t>
       </w:r>
       <w:r>
         <w:t xml:space="preserve">complètement </w:t>
@@ -223,23 +150,7 @@
       </w:r>
       <w:r>
         <w:br/>
-        <w:t>L’image-portrait de présentation est cliquable et reliée à la page-</w:t>
-      </w:r>
-      <w:proofErr w:type="spellStart"/>
-      <w:r>
-        <w:t>facebook</w:t>
-      </w:r>
-      <w:proofErr w:type="spellEnd"/>
-      <w:r>
-        <w:t xml:space="preserve"> du même nom que le site, « La P’tite Mine de </w:t>
-      </w:r>
-      <w:proofErr w:type="spellStart"/>
-      <w:r>
-        <w:t>Sab</w:t>
-      </w:r>
-      <w:proofErr w:type="spellEnd"/>
-      <w:r>
-        <w:t> ».</w:t>
+        <w:t>L’image-portrait de présentation est cliquable et reliée à la page-facebook du même nom que le site, « La P’tite Mine de Sab ».</w:t>
       </w:r>
     </w:p>
     <w:p>
@@ -284,13 +195,8 @@
         <w:t xml:space="preserve">Derrière </w:t>
       </w:r>
       <w:r>
-        <w:t xml:space="preserve">le bouton « évènements » de la </w:t>
-      </w:r>
-      <w:proofErr w:type="spellStart"/>
-      <w:r>
-        <w:t>navbar</w:t>
-      </w:r>
-      <w:proofErr w:type="spellEnd"/>
+        <w:t>le bouton « évènements » de la navbar</w:t>
+      </w:r>
       <w:r>
         <w:t>, j’ai mis le lien de la page du salon du dessin de Paris</w:t>
       </w:r>
@@ -298,29 +204,13 @@
         <w:t xml:space="preserve">. </w:t>
       </w:r>
       <w:r>
-        <w:t xml:space="preserve">J’ai utilisé </w:t>
-      </w:r>
-      <w:proofErr w:type="spellStart"/>
-      <w:r>
-        <w:t>target_blank</w:t>
-      </w:r>
-      <w:proofErr w:type="spellEnd"/>
-      <w:r>
-        <w:t xml:space="preserve"> pour que le site du salon s’ouvre dans un nouvel onglet.</w:t>
+        <w:t>J’ai utilisé target_blank pour que le site du salon s’ouvre dans un nouvel onglet.</w:t>
       </w:r>
       <w:r>
         <w:br/>
       </w:r>
       <w:r>
-        <w:t xml:space="preserve">J’ai lié le bouton « nous contacter » de la </w:t>
-      </w:r>
-      <w:proofErr w:type="spellStart"/>
-      <w:r>
-        <w:t>navbar</w:t>
-      </w:r>
-      <w:proofErr w:type="spellEnd"/>
-      <w:r>
-        <w:t xml:space="preserve"> avec le formulaire de contact de manière à ce que, si je clique « nous contacter », le site m’emmène directement sur le formulaire.</w:t>
+        <w:t>J’ai lié le bouton « nous contacter » de la navbar avec le formulaire de contact de manière à ce que, si je clique « nous contacter », le site m’emmène directement sur le formulaire.</w:t>
       </w:r>
     </w:p>
     <w:p/>
@@ -341,15 +231,7 @@
         <w:t xml:space="preserve">en JavaScript </w:t>
       </w:r>
       <w:r>
-        <w:t>derrière les images cliquables de la div id="</w:t>
-      </w:r>
-      <w:proofErr w:type="spellStart"/>
-      <w:r>
-        <w:t>representationsvisuelles</w:t>
-      </w:r>
-      <w:proofErr w:type="spellEnd"/>
-      <w:r>
-        <w:t>" pour insérer tous les dessins bien ordonnés</w:t>
+        <w:t>derrière les images cliquables de la div id="representationsvisuelles" pour insérer tous les dessins bien ordonnés</w:t>
       </w:r>
       <w:r>
         <w:t xml:space="preserve"> en fonction de leur thème</w:t>
@@ -375,15 +257,7 @@
     <w:p/>
     <w:p>
       <w:r>
-        <w:t xml:space="preserve">J’ai donc inséré l’ensemble des dessins dans le dossier Assets en vue des </w:t>
-      </w:r>
-      <w:proofErr w:type="spellStart"/>
-      <w:r>
-        <w:t>carroussels</w:t>
-      </w:r>
-      <w:proofErr w:type="spellEnd"/>
-      <w:r>
-        <w:t>.</w:t>
+        <w:t>J’ai donc inséré l’ensemble des dessins dans le dossier Assets en vue des carroussels.</w:t>
       </w:r>
     </w:p>
     <w:p/>
@@ -410,15 +284,7 @@
         <w:t xml:space="preserve"> parce que je pensais pouvoir le faire facilement.</w:t>
       </w:r>
       <w:r>
-        <w:t xml:space="preserve"> J’ai utilisé la fonction </w:t>
-      </w:r>
-      <w:proofErr w:type="gramStart"/>
-      <w:r>
-        <w:t>mail(</w:t>
-      </w:r>
-      <w:proofErr w:type="gramEnd"/>
-      <w:r>
-        <w:t xml:space="preserve">) et je me suis inspirée d’un tutoriel : </w:t>
+        <w:t xml:space="preserve"> J’ai utilisé la fonction mail() et je me suis inspirée d’un tutoriel : </w:t>
       </w:r>
       <w:r>
         <w:br/>
@@ -428,7 +294,19 @@
           <w:rPr>
             <w:rStyle w:val="Lienhypertexte"/>
           </w:rPr>
-          <w:t>https://lesdocs.fr/envoi-du-contenu-dun-formulaire-vers-un-email/</w:t>
+          <w:t>https://lesdocs.fr/envoi-du-contenu-dun-formulaire-vers-un</w:t>
+        </w:r>
+        <w:r>
+          <w:rPr>
+            <w:rStyle w:val="Lienhypertexte"/>
+          </w:rPr>
+          <w:t>-</w:t>
+        </w:r>
+        <w:r>
+          <w:rPr>
+            <w:rStyle w:val="Lienhypertexte"/>
+          </w:rPr>
+          <w:t>email/</w:t>
         </w:r>
       </w:hyperlink>
       <w:r>
@@ -446,15 +324,7 @@
         <w:t>. Et puis, j</w:t>
       </w:r>
       <w:r>
-        <w:t xml:space="preserve">’ai vu que le fichier html et le fichier </w:t>
-      </w:r>
-      <w:proofErr w:type="spellStart"/>
-      <w:r>
-        <w:t>php</w:t>
-      </w:r>
-      <w:proofErr w:type="spellEnd"/>
-      <w:r>
-        <w:t xml:space="preserve"> n’étaient pas enregistré dans le même dossier.</w:t>
+        <w:t>’ai vu que le fichier html et le fichier php n’étaient pas enregistré dans le même dossier.</w:t>
       </w:r>
       <w:r>
         <w:t xml:space="preserve"> </w:t>
@@ -648,61 +518,19 @@
     </w:p>
     <w:p>
       <w:r>
-        <w:t>Dans le fichier html, dans le formulaire de contact, il fallait donc que je corrige la partie action du formulaire (dans le html : action="Template/</w:t>
-      </w:r>
-      <w:proofErr w:type="spellStart"/>
-      <w:r>
-        <w:t>mail.php</w:t>
-      </w:r>
-      <w:proofErr w:type="spellEnd"/>
-      <w:proofErr w:type="gramStart"/>
-      <w:r>
-        <w:t>" ,</w:t>
-      </w:r>
-      <w:proofErr w:type="gramEnd"/>
+        <w:t>Dans le fichier html, dans le formulaire de contact, il fallait donc que je corrige la partie action du formulaire (dans le html : action="Template/mail.php" ,</w:t>
+      </w:r>
       <w:r>
         <w:t xml:space="preserve"> et</w:t>
       </w:r>
       <w:r>
-        <w:t xml:space="preserve"> pas seulement « </w:t>
-      </w:r>
-      <w:proofErr w:type="spellStart"/>
-      <w:r>
-        <w:t>mail.php</w:t>
-      </w:r>
-      <w:proofErr w:type="spellEnd"/>
-      <w:r>
-        <w:t> »).</w:t>
+        <w:t xml:space="preserve"> pas seulement « mail.php »).</w:t>
       </w:r>
     </w:p>
     <w:p>
       <w:r>
         <w:lastRenderedPageBreak/>
-        <w:t xml:space="preserve">Comme j’ai utilisé le PHP, il a donc fallu que je mette le dossier à la racine </w:t>
-      </w:r>
-      <w:proofErr w:type="gramStart"/>
-      <w:r>
-        <w:t>dans  C</w:t>
-      </w:r>
-      <w:proofErr w:type="gramEnd"/>
-      <w:r>
-        <w:t>: /</w:t>
-      </w:r>
-      <w:proofErr w:type="spellStart"/>
-      <w:r>
-        <w:t>Xampp</w:t>
-      </w:r>
-      <w:proofErr w:type="spellEnd"/>
-      <w:r>
-        <w:t>/</w:t>
-      </w:r>
-      <w:proofErr w:type="spellStart"/>
-      <w:r>
-        <w:t>htdocs</w:t>
-      </w:r>
-      <w:proofErr w:type="spellEnd"/>
-      <w:r>
-        <w:t>. Pour l’ouvrir, il faut que j’ouvre XAMPP et que je l’ouvre dans le navigateur via Localhost.</w:t>
+        <w:t>Comme j’ai utilisé le PHP, il a donc fallu que je mette le dossier à la racine dans  C: /Xampp/htdocs. Pour l’ouvrir, il faut que j’ouvre XAMPP et que je l’ouvre dans le navigateur via Localhost.</w:t>
       </w:r>
     </w:p>
     <w:p>
@@ -745,67 +573,414 @@
         <w:t>’ai</w:t>
       </w:r>
       <w:r>
-        <w:t xml:space="preserve"> utilisé les médias </w:t>
-      </w:r>
-      <w:proofErr w:type="spellStart"/>
-      <w:r>
-        <w:t>queries</w:t>
-      </w:r>
-      <w:proofErr w:type="spellEnd"/>
-      <w:r>
-        <w:t> :</w:t>
-      </w:r>
-    </w:p>
-    <w:p>
-      <w:r>
-        <w:t>@</w:t>
-      </w:r>
-      <w:proofErr w:type="gramStart"/>
-      <w:r>
-        <w:t>media  all</w:t>
-      </w:r>
-      <w:proofErr w:type="gramEnd"/>
-      <w:r>
-        <w:t xml:space="preserve">  and  (max-</w:t>
-      </w:r>
-      <w:proofErr w:type="spellStart"/>
-      <w:r>
-        <w:t>device</w:t>
-      </w:r>
-      <w:proofErr w:type="spellEnd"/>
+        <w:t xml:space="preserve"> utilisé les médias queries :</w:t>
+      </w:r>
+    </w:p>
+    <w:p>
+      <w:r>
+        <w:t>@media  all  and  (max-device-width:  480px) {/* Les  règles  CSS  pour  les  mobiles  ici */}</w:t>
+      </w:r>
+    </w:p>
+    <w:p/>
+    <w:p>
+      <w:r>
+        <w:t>-responsive</w:t>
+      </w:r>
+    </w:p>
+    <w:p>
+      <w:r>
+        <w:t>-carrousels</w:t>
+      </w:r>
+    </w:p>
+    <w:p>
+      <w:r>
+        <w:t>-formulaire d’authentification</w:t>
+      </w:r>
+    </w:p>
+    <w:p>
+      <w:r>
+        <w:t>-le bouton déconnecter</w:t>
+      </w:r>
+    </w:p>
+    <w:p/>
+    <w:p>
+      <w:r>
+        <w:t xml:space="preserve">En échangeant avec le formateur, j’ai pu avoir un peu d’aide avec pour que le formulaire de contact soit réellement fonctionnel et que je puisse recevoir les messages que l’on m’envoie </w:t>
+      </w:r>
+      <w:r>
+        <w:t>via le formulaire.</w:t>
+      </w:r>
+    </w:p>
+    <w:p>
+      <w:pPr>
+        <w:rPr>
+          <w:color w:val="000000"/>
+          <w:sz w:val="27"/>
+          <w:szCs w:val="27"/>
+        </w:rPr>
+      </w:pPr>
+      <w:r>
+        <w:t>J’ai utilisé Mailtrap </w:t>
+      </w:r>
+      <w:r>
+        <w:t xml:space="preserve">( </w:t>
+      </w:r>
+      <w:hyperlink r:id="rId9" w:history="1">
+        <w:r>
+          <w:rPr>
+            <w:rStyle w:val="Lienhypertexte"/>
+          </w:rPr>
+          <w:t>https://mailtrap.io/inboxes/1679048/messages/2691805350</w:t>
+        </w:r>
+      </w:hyperlink>
+      <w:r>
+        <w:t xml:space="preserve"> ).</w:t>
+      </w:r>
+      <w:r>
+        <w:t xml:space="preserve"> L’ </w:t>
+      </w:r>
+      <w:r>
+        <w:rPr>
+          <w:color w:val="000000"/>
+          <w:sz w:val="27"/>
+          <w:szCs w:val="27"/>
+        </w:rPr>
+        <w:t xml:space="preserve">outil </w:t>
+      </w:r>
+      <w:r>
+        <w:rPr>
+          <w:color w:val="000000"/>
+          <w:sz w:val="27"/>
+          <w:szCs w:val="27"/>
+        </w:rPr>
+        <w:t xml:space="preserve">n’est </w:t>
+      </w:r>
+      <w:r>
+        <w:rPr>
+          <w:color w:val="000000"/>
+          <w:sz w:val="27"/>
+          <w:szCs w:val="27"/>
+        </w:rPr>
+        <w:t>pas conçu pour envoyer des e-mails à de vraies adresses</w:t>
+      </w:r>
+      <w:r>
+        <w:rPr>
+          <w:color w:val="000000"/>
+          <w:sz w:val="27"/>
+          <w:szCs w:val="27"/>
+        </w:rPr>
+        <w:t xml:space="preserve">, mais c’est un outil </w:t>
+      </w:r>
+      <w:r>
+        <w:rPr>
+          <w:color w:val="000000"/>
+          <w:sz w:val="27"/>
+          <w:szCs w:val="27"/>
+        </w:rPr>
+        <w:t>de test</w:t>
+      </w:r>
+      <w:r>
+        <w:rPr>
+          <w:color w:val="000000"/>
+          <w:sz w:val="27"/>
+          <w:szCs w:val="27"/>
+        </w:rPr>
+        <w:t>. Ça évite de recevoir des spams dans sa boîte personnelle.</w:t>
+      </w:r>
+    </w:p>
+    <w:p>
+      <w:pPr>
+        <w:rPr>
+          <w:color w:val="000000"/>
+          <w:sz w:val="27"/>
+          <w:szCs w:val="27"/>
+          <w:lang w:val="en-GB"/>
+        </w:rPr>
+      </w:pPr>
+      <w:hyperlink r:id="rId10" w:history="1">
+        <w:r>
+          <w:rPr>
+            <w:rStyle w:val="Lienhypertexte"/>
+            <w:sz w:val="27"/>
+            <w:szCs w:val="27"/>
+            <w:lang w:val="en-GB"/>
+          </w:rPr>
+          <w:t>https://mailtrap.io/</w:t>
+        </w:r>
+      </w:hyperlink>
+      <w:r>
+        <w:rPr>
+          <w:color w:val="000000"/>
+          <w:sz w:val="27"/>
+          <w:szCs w:val="27"/>
+          <w:lang w:val="en-GB"/>
+        </w:rPr>
+        <w:t xml:space="preserve"> / </w:t>
+      </w:r>
+      <w:r>
+        <w:rPr>
+          <w:color w:val="000000"/>
+          <w:sz w:val="27"/>
+          <w:szCs w:val="27"/>
+          <w:lang w:val="en-GB"/>
+        </w:rPr>
+        <w:t>SignUp for free</w:t>
+      </w:r>
+      <w:r>
+        <w:rPr>
+          <w:color w:val="000000"/>
+          <w:sz w:val="27"/>
+          <w:szCs w:val="27"/>
+          <w:lang w:val="en-GB"/>
+        </w:rPr>
+        <w:t xml:space="preserve"> </w:t>
+      </w:r>
+      <w:r>
+        <w:rPr>
+          <w:color w:val="000000"/>
+          <w:sz w:val="27"/>
+          <w:szCs w:val="27"/>
+          <w:lang w:val="en-GB"/>
+        </w:rPr>
+        <w:t>/ SignUp with your mail</w:t>
+      </w:r>
+      <w:r>
+        <w:rPr>
+          <w:color w:val="000000"/>
+          <w:sz w:val="27"/>
+          <w:szCs w:val="27"/>
+          <w:lang w:val="en-GB"/>
+        </w:rPr>
+        <w:t xml:space="preserve"> </w:t>
+      </w:r>
+      <w:r>
+        <w:rPr>
+          <w:color w:val="000000"/>
+          <w:sz w:val="27"/>
+          <w:szCs w:val="27"/>
+          <w:lang w:val="en-GB"/>
+        </w:rPr>
+        <w:t xml:space="preserve">/ </w:t>
+      </w:r>
+      <w:r>
+        <w:rPr>
+          <w:color w:val="000000"/>
+          <w:sz w:val="27"/>
+          <w:szCs w:val="27"/>
+          <w:lang w:val="en-GB"/>
+        </w:rPr>
+        <w:t xml:space="preserve">Authorize </w:t>
+      </w:r>
+      <w:r>
+        <w:rPr>
+          <w:color w:val="000000"/>
+          <w:sz w:val="27"/>
+          <w:szCs w:val="27"/>
+          <w:lang w:val="en-GB"/>
+        </w:rPr>
+        <w:t>railsware</w:t>
+      </w:r>
+    </w:p>
+    <w:p>
+      <w:pPr>
+        <w:rPr>
+          <w:color w:val="000000"/>
+          <w:sz w:val="27"/>
+          <w:szCs w:val="27"/>
+          <w:lang w:val="en-GB"/>
+        </w:rPr>
+      </w:pPr>
+    </w:p>
+    <w:p>
+      <w:pPr>
+        <w:rPr>
+          <w:color w:val="000000"/>
+          <w:sz w:val="27"/>
+          <w:szCs w:val="27"/>
+        </w:rPr>
+      </w:pPr>
+      <w:r>
+        <w:rPr>
+          <w:color w:val="000000"/>
+          <w:sz w:val="27"/>
+          <w:szCs w:val="27"/>
+        </w:rPr>
+        <w:t xml:space="preserve">J’ai </w:t>
+      </w:r>
+      <w:r>
+        <w:rPr>
+          <w:color w:val="000000"/>
+          <w:sz w:val="27"/>
+          <w:szCs w:val="27"/>
+        </w:rPr>
+        <w:t>créé un dossier PHP et j’y ai inséré 4 nouveaux fichiers sur conseil de Michel:</w:t>
+      </w:r>
+      <w:r>
+        <w:rPr>
+          <w:color w:val="000000"/>
+          <w:sz w:val="27"/>
+          <w:szCs w:val="27"/>
+        </w:rPr>
+        <w:br/>
+        <w:t>envoi_mail.php / composer.json / .gitignore / .env</w:t>
+      </w:r>
+    </w:p>
+    <w:p>
+      <w:r>
+        <w:t xml:space="preserve">Dans le terminal, j’ai exécuté la commande : </w:t>
+      </w:r>
+      <w:r>
+        <w:t>composer install</w:t>
+      </w:r>
+    </w:p>
+    <w:p>
+      <w:r>
+        <w:t>La commande install lit le fichier composer.json à partir du répertoire actuel, résout les dépendances et les installe dans vendor . php</w:t>
+      </w:r>
+    </w:p>
+    <w:p/>
+    <w:p>
+      <w:r>
+        <w:t xml:space="preserve">* </w:t>
+      </w:r>
+      <w:r>
+        <w:t xml:space="preserve">Je n’ai pas modifié le </w:t>
+      </w:r>
+      <w:r>
+        <w:t xml:space="preserve">fichier </w:t>
+      </w:r>
+      <w:r>
+        <w:t xml:space="preserve">.gitignore. </w:t>
+      </w:r>
+    </w:p>
+    <w:p>
+      <w:r>
+        <w:t xml:space="preserve">* </w:t>
+      </w:r>
+      <w:r>
+        <w:t>Dans l</w:t>
+      </w:r>
+      <w:r>
+        <w:t>e fichier composer.json</w:t>
+      </w:r>
+      <w:r>
+        <w:t>, il y a seulement un require :</w:t>
+      </w:r>
+    </w:p>
+    <w:p>
+      <w:r>
+        <w:t>- Symfony/var-dumper f</w:t>
+      </w:r>
+      <w:r>
+        <w:t>ournit des mécanismes pour parcourir n'importe quelle variable PHP arbitraire</w:t>
+      </w:r>
+      <w:r>
+        <w:t>.</w:t>
+      </w:r>
+    </w:p>
+    <w:p>
+      <w:pPr>
+        <w:rPr>
+          <w:color w:val="000000"/>
+        </w:rPr>
+      </w:pPr>
       <w:r>
         <w:t>-</w:t>
       </w:r>
-      <w:proofErr w:type="spellStart"/>
-      <w:r>
-        <w:t>width</w:t>
-      </w:r>
-      <w:proofErr w:type="spellEnd"/>
-      <w:r>
-        <w:t>:  480px) {/* Les  règles  CSS  pour  les  mobiles  ici */}</w:t>
-      </w:r>
+      <w:r>
+        <w:t xml:space="preserve"> </w:t>
+      </w:r>
+      <w:r>
+        <w:t>Symfony/</w:t>
+      </w:r>
+      <w:r>
+        <w:t>dotenv e</w:t>
+      </w:r>
+      <w:r>
+        <w:t>nregistre les variables d'environnement à partir d'un fichier .env</w:t>
+      </w:r>
+      <w:r>
+        <w:t xml:space="preserve"> .</w:t>
+      </w:r>
+      <w:r>
+        <w:br/>
+      </w:r>
+      <w:r>
+        <w:rPr>
+          <w:color w:val="000000"/>
+        </w:rPr>
+        <w:t xml:space="preserve">- </w:t>
+      </w:r>
+      <w:r>
+        <w:rPr>
+          <w:color w:val="000000"/>
+        </w:rPr>
+        <w:t>phpmailer/phpmailer</w:t>
+      </w:r>
+      <w:r>
+        <w:rPr>
+          <w:color w:val="000000"/>
+        </w:rPr>
+        <w:t xml:space="preserve"> est une </w:t>
+      </w:r>
+      <w:r>
+        <w:rPr>
+          <w:color w:val="000000"/>
+        </w:rPr>
+        <w:t>classe complète de création et de transfert d'e-mails pour PHP</w:t>
+      </w:r>
+      <w:r>
+        <w:rPr>
+          <w:color w:val="000000"/>
+        </w:rPr>
+        <w:t>.</w:t>
+      </w:r>
+    </w:p>
+    <w:p>
+      <w:r>
+        <w:t xml:space="preserve">* </w:t>
+      </w:r>
+      <w:r>
+        <w:t>J’ai désactivé l’extension Docker dans Visual Studio Code pour retirer les soulignés rouges dans le fichier .env .</w:t>
+      </w:r>
+      <w:r>
+        <w:t xml:space="preserve"> Je n’ai rien changé dans ce fichier.</w:t>
+      </w:r>
+    </w:p>
+    <w:p>
+      <w:r>
+        <w:t xml:space="preserve">* Le fichier </w:t>
+      </w:r>
+      <w:r>
+        <w:t>envoi_mail.php</w:t>
+      </w:r>
+      <w:r>
+        <w:t xml:space="preserve"> contient les fonctions qui valident le formulaire et envoient les messages.</w:t>
+      </w:r>
+    </w:p>
+    <w:p>
+      <w:r>
+        <w:t>On peut lire en bas le message « le message a été envoyé » mais il faudrait pouvoir cacher la liste des échanges client/server.</w:t>
+      </w:r>
+      <w:r>
+        <w:t xml:space="preserve"> Et il faut qu’on puisse retourner sur le site facilement et ne pas rester seulement sur ce message.</w:t>
+      </w:r>
+    </w:p>
+    <w:p>
+      <w:pPr>
+        <w:rPr>
+          <w:color w:val="000000"/>
+        </w:rPr>
+      </w:pPr>
+    </w:p>
+    <w:p>
+      <w:pPr>
+        <w:rPr>
+          <w:color w:val="000000"/>
+        </w:rPr>
+      </w:pPr>
     </w:p>
     <w:p/>
-    <w:p>
-      <w:r>
-        <w:t>-responsive</w:t>
-      </w:r>
-    </w:p>
-    <w:p>
-      <w:r>
-        <w:t>-carrousels</w:t>
-      </w:r>
-    </w:p>
-    <w:p>
-      <w:r>
-        <w:t>-formulaire d’authentification</w:t>
-      </w:r>
-    </w:p>
-    <w:p>
-      <w:r>
-        <w:t>-le bouton déconnecter</w:t>
-      </w:r>
-    </w:p>
     <w:p/>
     <w:sectPr>
       <w:pgSz w:w="11906" w:h="16838"/>
@@ -1266,6 +1441,18 @@
       <w:shd w:val="clear" w:color="auto" w:fill="E1DFDD"/>
     </w:rPr>
   </w:style>
+  <w:style w:type="character" w:styleId="Lienhypertextesuivivisit">
+    <w:name w:val="FollowedHyperlink"/>
+    <w:basedOn w:val="Policepardfaut"/>
+    <w:uiPriority w:val="99"/>
+    <w:semiHidden/>
+    <w:unhideWhenUsed/>
+    <w:rsid w:val="00AF34CE"/>
+    <w:rPr>
+      <w:color w:val="954F72" w:themeColor="followedHyperlink"/>
+      <w:u w:val="single"/>
+    </w:rPr>
+  </w:style>
 </w:styles>
 </file>
 

</xml_diff>

<commit_message>
travail sur le respinsif
</commit_message>
<xml_diff>
--- a/Documentation.docx
+++ b/Documentation.docx
@@ -9,21 +9,47 @@
           <w:bCs/>
           <w:u w:val="single"/>
         </w:rPr>
-        <w:t>Documentation sur le site « La P’tite Mine de Sab »</w:t>
-      </w:r>
+        <w:t xml:space="preserve">Documentation sur le site « La P’tite Mine de </w:t>
+      </w:r>
+      <w:proofErr w:type="spellStart"/>
       <w:r>
         <w:rPr>
           <w:b/>
           <w:bCs/>
           <w:u w:val="single"/>
         </w:rPr>
+        <w:t>Sab</w:t>
+      </w:r>
+      <w:proofErr w:type="spellEnd"/>
+      <w:r>
+        <w:rPr>
+          <w:b/>
+          <w:bCs/>
+          <w:u w:val="single"/>
+        </w:rPr>
+        <w:t> »</w:t>
+      </w:r>
+      <w:r>
+        <w:rPr>
+          <w:b/>
+          <w:bCs/>
+          <w:u w:val="single"/>
+        </w:rPr>
         <w:br/>
       </w:r>
       <w:r>
         <w:br/>
       </w:r>
       <w:r>
-        <w:t xml:space="preserve">En novembre, dans les 15 premiers jours, nous avons été beaucoup en autonomie. J’ai fait un site en html/css, </w:t>
+        <w:t>En novembre, dans les 15 premiers jours, nous avons été beaucoup en autonomie. J’ai fait un site en html/</w:t>
+      </w:r>
+      <w:proofErr w:type="spellStart"/>
+      <w:r>
+        <w:t>css</w:t>
+      </w:r>
+      <w:proofErr w:type="spellEnd"/>
+      <w:r>
+        <w:t xml:space="preserve">, </w:t>
       </w:r>
       <w:r>
         <w:t>e</w:t>
@@ -42,7 +68,15 @@
         <w:t>de le faire en lien avec la page de dessins que je gérais déjà sur Facebook</w:t>
       </w:r>
       <w:r>
-        <w:t xml:space="preserve"> « La P’tite Mine de Sab »</w:t>
+        <w:t xml:space="preserve"> « La P’tite Mine de </w:t>
+      </w:r>
+      <w:proofErr w:type="spellStart"/>
+      <w:r>
+        <w:t>Sab</w:t>
+      </w:r>
+      <w:proofErr w:type="spellEnd"/>
+      <w:r>
+        <w:t> »</w:t>
       </w:r>
       <w:r>
         <w:t>.</w:t>
@@ -83,8 +117,13 @@
         <w:t xml:space="preserve">blanche </w:t>
       </w:r>
       <w:r>
-        <w:t>à droite sur toute la longueur sauf la navbar</w:t>
-      </w:r>
+        <w:t xml:space="preserve">à droite sur toute la longueur sauf la </w:t>
+      </w:r>
+      <w:proofErr w:type="spellStart"/>
+      <w:r>
+        <w:t>navbar</w:t>
+      </w:r>
+      <w:proofErr w:type="spellEnd"/>
       <w:r>
         <w:t xml:space="preserve"> et </w:t>
       </w:r>
@@ -98,7 +137,15 @@
         <w:t xml:space="preserve"> assez désagréable lors de la navigation</w:t>
       </w:r>
       <w:r>
-        <w:t xml:space="preserve">. Le problème venait d’un margin. </w:t>
+        <w:t xml:space="preserve">. Le problème venait d’un </w:t>
+      </w:r>
+      <w:proofErr w:type="spellStart"/>
+      <w:r>
+        <w:t>margin</w:t>
+      </w:r>
+      <w:proofErr w:type="spellEnd"/>
+      <w:r>
+        <w:t xml:space="preserve">. </w:t>
       </w:r>
       <w:r>
         <w:t>La</w:t>
@@ -107,8 +154,13 @@
         <w:t xml:space="preserve"> &lt;div</w:t>
       </w:r>
       <w:r>
-        <w:t xml:space="preserve"> id=videos</w:t>
-      </w:r>
+        <w:t xml:space="preserve"> id=</w:t>
+      </w:r>
+      <w:proofErr w:type="spellStart"/>
+      <w:r>
+        <w:t>videos</w:t>
+      </w:r>
+      <w:proofErr w:type="spellEnd"/>
       <w:r>
         <w:t>&gt;</w:t>
       </w:r>
@@ -125,7 +177,23 @@
         <w:t>videos</w:t>
       </w:r>
       <w:r>
-        <w:t xml:space="preserve">, j’ai retiré le margin (margin: 15px  -150px; ). La marge à droite et la barre horizontale ont ainsi </w:t>
+        <w:t xml:space="preserve">, j’ai retiré le </w:t>
+      </w:r>
+      <w:proofErr w:type="spellStart"/>
+      <w:r>
+        <w:t>margin</w:t>
+      </w:r>
+      <w:proofErr w:type="spellEnd"/>
+      <w:r>
+        <w:t xml:space="preserve"> (</w:t>
+      </w:r>
+      <w:proofErr w:type="spellStart"/>
+      <w:r>
+        <w:t>margin</w:t>
+      </w:r>
+      <w:proofErr w:type="spellEnd"/>
+      <w:r>
+        <w:t xml:space="preserve">: 15px  -150px; ). La marge à droite et la barre horizontale ont ainsi </w:t>
       </w:r>
       <w:r>
         <w:t xml:space="preserve">complètement </w:t>
@@ -150,7 +218,23 @@
       </w:r>
       <w:r>
         <w:br/>
-        <w:t>L’image-portrait de présentation est cliquable et reliée à la page-facebook du même nom que le site, « La P’tite Mine de Sab ».</w:t>
+        <w:t>L’image-portrait de présentation est cliquable et reliée à la page-</w:t>
+      </w:r>
+      <w:proofErr w:type="spellStart"/>
+      <w:r>
+        <w:t>facebook</w:t>
+      </w:r>
+      <w:proofErr w:type="spellEnd"/>
+      <w:r>
+        <w:t xml:space="preserve"> du même nom que le site, « La P’tite Mine de </w:t>
+      </w:r>
+      <w:proofErr w:type="spellStart"/>
+      <w:r>
+        <w:t>Sab</w:t>
+      </w:r>
+      <w:proofErr w:type="spellEnd"/>
+      <w:r>
+        <w:t> ».</w:t>
       </w:r>
     </w:p>
     <w:p>
@@ -195,8 +279,13 @@
         <w:t xml:space="preserve">Derrière </w:t>
       </w:r>
       <w:r>
-        <w:t>le bouton « évènements » de la navbar</w:t>
-      </w:r>
+        <w:t xml:space="preserve">le bouton « évènements » de la </w:t>
+      </w:r>
+      <w:proofErr w:type="spellStart"/>
+      <w:r>
+        <w:t>navbar</w:t>
+      </w:r>
+      <w:proofErr w:type="spellEnd"/>
       <w:r>
         <w:t>, j’ai mis le lien de la page du salon du dessin de Paris</w:t>
       </w:r>
@@ -204,13 +293,29 @@
         <w:t xml:space="preserve">. </w:t>
       </w:r>
       <w:r>
-        <w:t>J’ai utilisé target_blank pour que le site du salon s’ouvre dans un nouvel onglet.</w:t>
+        <w:t xml:space="preserve">J’ai utilisé </w:t>
+      </w:r>
+      <w:proofErr w:type="spellStart"/>
+      <w:r>
+        <w:t>target_blank</w:t>
+      </w:r>
+      <w:proofErr w:type="spellEnd"/>
+      <w:r>
+        <w:t xml:space="preserve"> pour que le site du salon s’ouvre dans un nouvel onglet.</w:t>
       </w:r>
       <w:r>
         <w:br/>
       </w:r>
       <w:r>
-        <w:t>J’ai lié le bouton « nous contacter » de la navbar avec le formulaire de contact de manière à ce que, si je clique « nous contacter », le site m’emmène directement sur le formulaire.</w:t>
+        <w:t xml:space="preserve">J’ai lié le bouton « nous contacter » de la </w:t>
+      </w:r>
+      <w:proofErr w:type="spellStart"/>
+      <w:r>
+        <w:t>navbar</w:t>
+      </w:r>
+      <w:proofErr w:type="spellEnd"/>
+      <w:r>
+        <w:t xml:space="preserve"> avec le formulaire de contact de manière à ce que, si je clique « nous contacter », le site m’emmène directement sur le formulaire.</w:t>
       </w:r>
     </w:p>
     <w:p/>
@@ -231,7 +336,15 @@
         <w:t xml:space="preserve">en JavaScript </w:t>
       </w:r>
       <w:r>
-        <w:t>derrière les images cliquables de la div id="representationsvisuelles" pour insérer tous les dessins bien ordonnés</w:t>
+        <w:t>derrière les images cliquables de la div id="</w:t>
+      </w:r>
+      <w:proofErr w:type="spellStart"/>
+      <w:r>
+        <w:t>representationsvisuelles</w:t>
+      </w:r>
+      <w:proofErr w:type="spellEnd"/>
+      <w:r>
+        <w:t>" pour insérer tous les dessins bien ordonnés</w:t>
       </w:r>
       <w:r>
         <w:t xml:space="preserve"> en fonction de leur thème</w:t>
@@ -257,7 +370,15 @@
     <w:p/>
     <w:p>
       <w:r>
-        <w:t>J’ai donc inséré l’ensemble des dessins dans le dossier Assets en vue des carroussels.</w:t>
+        <w:t xml:space="preserve">J’ai donc inséré l’ensemble des dessins dans le dossier Assets en vue des </w:t>
+      </w:r>
+      <w:proofErr w:type="spellStart"/>
+      <w:r>
+        <w:t>carroussels</w:t>
+      </w:r>
+      <w:proofErr w:type="spellEnd"/>
+      <w:r>
+        <w:t>.</w:t>
       </w:r>
     </w:p>
     <w:p/>
@@ -294,19 +415,7 @@
           <w:rPr>
             <w:rStyle w:val="Lienhypertexte"/>
           </w:rPr>
-          <w:t>https://lesdocs.fr/envoi-du-contenu-dun-formulaire-vers-un</w:t>
-        </w:r>
-        <w:r>
-          <w:rPr>
-            <w:rStyle w:val="Lienhypertexte"/>
-          </w:rPr>
-          <w:t>-</w:t>
-        </w:r>
-        <w:r>
-          <w:rPr>
-            <w:rStyle w:val="Lienhypertexte"/>
-          </w:rPr>
-          <w:t>email/</w:t>
+          <w:t>https://lesdocs.fr/envoi-du-contenu-dun-formulaire-vers-un-email/</w:t>
         </w:r>
       </w:hyperlink>
       <w:r>
@@ -324,7 +433,15 @@
         <w:t>. Et puis, j</w:t>
       </w:r>
       <w:r>
-        <w:t>’ai vu que le fichier html et le fichier php n’étaient pas enregistré dans le même dossier.</w:t>
+        <w:t xml:space="preserve">’ai vu que le fichier html et le fichier </w:t>
+      </w:r>
+      <w:proofErr w:type="spellStart"/>
+      <w:r>
+        <w:t>php</w:t>
+      </w:r>
+      <w:proofErr w:type="spellEnd"/>
+      <w:r>
+        <w:t xml:space="preserve"> n’étaient pas enregistré dans le même dossier.</w:t>
       </w:r>
       <w:r>
         <w:t xml:space="preserve"> </w:t>
@@ -518,19 +635,51 @@
     </w:p>
     <w:p>
       <w:r>
-        <w:t>Dans le fichier html, dans le formulaire de contact, il fallait donc que je corrige la partie action du formulaire (dans le html : action="Template/mail.php" ,</w:t>
+        <w:t>Dans le fichier html, dans le formulaire de contact, il fallait donc que je corrige la partie action du formulaire (dans le html : action="Template/</w:t>
+      </w:r>
+      <w:proofErr w:type="spellStart"/>
+      <w:r>
+        <w:t>mail.php</w:t>
+      </w:r>
+      <w:proofErr w:type="spellEnd"/>
+      <w:r>
+        <w:t>" ,</w:t>
       </w:r>
       <w:r>
         <w:t xml:space="preserve"> et</w:t>
       </w:r>
       <w:r>
-        <w:t xml:space="preserve"> pas seulement « mail.php »).</w:t>
+        <w:t xml:space="preserve"> pas seulement « </w:t>
+      </w:r>
+      <w:proofErr w:type="spellStart"/>
+      <w:r>
+        <w:t>mail.php</w:t>
+      </w:r>
+      <w:proofErr w:type="spellEnd"/>
+      <w:r>
+        <w:t> »).</w:t>
       </w:r>
     </w:p>
     <w:p>
       <w:r>
         <w:lastRenderedPageBreak/>
-        <w:t>Comme j’ai utilisé le PHP, il a donc fallu que je mette le dossier à la racine dans  C: /Xampp/htdocs. Pour l’ouvrir, il faut que j’ouvre XAMPP et que je l’ouvre dans le navigateur via Localhost.</w:t>
+        <w:t>Comme j’ai utilisé le PHP, il a donc fallu que je mette le dossier à la racine dans  C: /</w:t>
+      </w:r>
+      <w:proofErr w:type="spellStart"/>
+      <w:r>
+        <w:t>Xampp</w:t>
+      </w:r>
+      <w:proofErr w:type="spellEnd"/>
+      <w:r>
+        <w:t>/</w:t>
+      </w:r>
+      <w:proofErr w:type="spellStart"/>
+      <w:r>
+        <w:t>htdocs</w:t>
+      </w:r>
+      <w:proofErr w:type="spellEnd"/>
+      <w:r>
+        <w:t>. Pour l’ouvrir, il faut que j’ouvre XAMPP et que je l’ouvre dans le navigateur via Localhost.</w:t>
       </w:r>
     </w:p>
     <w:p>
@@ -573,12 +722,36 @@
         <w:t>’ai</w:t>
       </w:r>
       <w:r>
-        <w:t xml:space="preserve"> utilisé les médias queries :</w:t>
-      </w:r>
-    </w:p>
-    <w:p>
-      <w:r>
-        <w:t>@media  all  and  (max-device-width:  480px) {/* Les  règles  CSS  pour  les  mobiles  ici */}</w:t>
+        <w:t xml:space="preserve"> utilisé les médias </w:t>
+      </w:r>
+      <w:proofErr w:type="spellStart"/>
+      <w:r>
+        <w:t>queries</w:t>
+      </w:r>
+      <w:proofErr w:type="spellEnd"/>
+      <w:r>
+        <w:t> :</w:t>
+      </w:r>
+    </w:p>
+    <w:p>
+      <w:r>
+        <w:t>@media  all  and  (max-</w:t>
+      </w:r>
+      <w:proofErr w:type="spellStart"/>
+      <w:r>
+        <w:t>device</w:t>
+      </w:r>
+      <w:proofErr w:type="spellEnd"/>
+      <w:r>
+        <w:t>-</w:t>
+      </w:r>
+      <w:proofErr w:type="spellStart"/>
+      <w:r>
+        <w:t>width</w:t>
+      </w:r>
+      <w:proofErr w:type="spellEnd"/>
+      <w:r>
+        <w:t>:  480px) {/* Les  règles  CSS  pour  les  mobiles  ici */}</w:t>
       </w:r>
     </w:p>
     <w:p/>
@@ -620,7 +793,15 @@
         </w:rPr>
       </w:pPr>
       <w:r>
-        <w:t>J’ai utilisé Mailtrap </w:t>
+        <w:t xml:space="preserve">J’ai utilisé </w:t>
+      </w:r>
+      <w:proofErr w:type="spellStart"/>
+      <w:r>
+        <w:t>Mailtrap</w:t>
+      </w:r>
+      <w:proofErr w:type="spellEnd"/>
+      <w:r>
+        <w:t> </w:t>
       </w:r>
       <w:r>
         <w:t xml:space="preserve">( </w:t>
@@ -645,47 +826,7 @@
           <w:sz w:val="27"/>
           <w:szCs w:val="27"/>
         </w:rPr>
-        <w:t xml:space="preserve">outil </w:t>
-      </w:r>
-      <w:r>
-        <w:rPr>
-          <w:color w:val="000000"/>
-          <w:sz w:val="27"/>
-          <w:szCs w:val="27"/>
-        </w:rPr>
-        <w:t xml:space="preserve">n’est </w:t>
-      </w:r>
-      <w:r>
-        <w:rPr>
-          <w:color w:val="000000"/>
-          <w:sz w:val="27"/>
-          <w:szCs w:val="27"/>
-        </w:rPr>
-        <w:t>pas conçu pour envoyer des e-mails à de vraies adresses</w:t>
-      </w:r>
-      <w:r>
-        <w:rPr>
-          <w:color w:val="000000"/>
-          <w:sz w:val="27"/>
-          <w:szCs w:val="27"/>
-        </w:rPr>
-        <w:t xml:space="preserve">, mais c’est un outil </w:t>
-      </w:r>
-      <w:r>
-        <w:rPr>
-          <w:color w:val="000000"/>
-          <w:sz w:val="27"/>
-          <w:szCs w:val="27"/>
-        </w:rPr>
-        <w:t>de test</w:t>
-      </w:r>
-      <w:r>
-        <w:rPr>
-          <w:color w:val="000000"/>
-          <w:sz w:val="27"/>
-          <w:szCs w:val="27"/>
-        </w:rPr>
-        <w:t>. Ça évite de recevoir des spams dans sa boîte personnelle.</w:t>
+        <w:t>outil n’est pas conçu pour envoyer des e-mails à de vraies adresses, mais c’est un outil de test. Ça évite de recevoir des spams dans sa boîte personnelle.</w:t>
       </w:r>
     </w:p>
     <w:p>
@@ -717,6 +858,7 @@
         </w:rPr>
         <w:t xml:space="preserve"> / </w:t>
       </w:r>
+      <w:proofErr w:type="spellStart"/>
       <w:r>
         <w:rPr>
           <w:color w:val="000000"/>
@@ -724,8 +866,9 @@
           <w:szCs w:val="27"/>
           <w:lang w:val="en-GB"/>
         </w:rPr>
-        <w:t>SignUp for free</w:t>
-      </w:r>
+        <w:t>SignUp</w:t>
+      </w:r>
+      <w:proofErr w:type="spellEnd"/>
       <w:r>
         <w:rPr>
           <w:color w:val="000000"/>
@@ -733,6 +876,15 @@
           <w:szCs w:val="27"/>
           <w:lang w:val="en-GB"/>
         </w:rPr>
+        <w:t xml:space="preserve"> for free</w:t>
+      </w:r>
+      <w:r>
+        <w:rPr>
+          <w:color w:val="000000"/>
+          <w:sz w:val="27"/>
+          <w:szCs w:val="27"/>
+          <w:lang w:val="en-GB"/>
+        </w:rPr>
         <w:t xml:space="preserve"> </w:t>
       </w:r>
       <w:r>
@@ -742,8 +894,9 @@
           <w:szCs w:val="27"/>
           <w:lang w:val="en-GB"/>
         </w:rPr>
-        <w:t>/ SignUp with your mail</w:t>
-      </w:r>
+        <w:t xml:space="preserve">/ </w:t>
+      </w:r>
+      <w:proofErr w:type="spellStart"/>
       <w:r>
         <w:rPr>
           <w:color w:val="000000"/>
@@ -751,6 +904,25 @@
           <w:szCs w:val="27"/>
           <w:lang w:val="en-GB"/>
         </w:rPr>
+        <w:t>SignUp</w:t>
+      </w:r>
+      <w:proofErr w:type="spellEnd"/>
+      <w:r>
+        <w:rPr>
+          <w:color w:val="000000"/>
+          <w:sz w:val="27"/>
+          <w:szCs w:val="27"/>
+          <w:lang w:val="en-GB"/>
+        </w:rPr>
+        <w:t xml:space="preserve"> with your mail</w:t>
+      </w:r>
+      <w:r>
+        <w:rPr>
+          <w:color w:val="000000"/>
+          <w:sz w:val="27"/>
+          <w:szCs w:val="27"/>
+          <w:lang w:val="en-GB"/>
+        </w:rPr>
         <w:t xml:space="preserve"> </w:t>
       </w:r>
       <w:r>
@@ -771,6 +943,7 @@
         </w:rPr>
         <w:t xml:space="preserve">Authorize </w:t>
       </w:r>
+      <w:proofErr w:type="spellStart"/>
       <w:r>
         <w:rPr>
           <w:color w:val="000000"/>
@@ -780,6 +953,7 @@
         </w:rPr>
         <w:t>railsware</w:t>
       </w:r>
+      <w:proofErr w:type="spellEnd"/>
     </w:p>
     <w:p>
       <w:pPr>
@@ -822,21 +996,118 @@
           <w:szCs w:val="27"/>
         </w:rPr>
         <w:br/>
-        <w:t>envoi_mail.php / composer.json / .gitignore / .env</w:t>
-      </w:r>
+      </w:r>
+      <w:proofErr w:type="spellStart"/>
+      <w:r>
+        <w:rPr>
+          <w:color w:val="000000"/>
+          <w:sz w:val="27"/>
+          <w:szCs w:val="27"/>
+        </w:rPr>
+        <w:t>envoi_mail.php</w:t>
+      </w:r>
+      <w:proofErr w:type="spellEnd"/>
+      <w:r>
+        <w:rPr>
+          <w:color w:val="000000"/>
+          <w:sz w:val="27"/>
+          <w:szCs w:val="27"/>
+        </w:rPr>
+        <w:t xml:space="preserve"> / </w:t>
+      </w:r>
+      <w:proofErr w:type="spellStart"/>
+      <w:r>
+        <w:rPr>
+          <w:color w:val="000000"/>
+          <w:sz w:val="27"/>
+          <w:szCs w:val="27"/>
+        </w:rPr>
+        <w:t>composer.json</w:t>
+      </w:r>
+      <w:proofErr w:type="spellEnd"/>
+      <w:r>
+        <w:rPr>
+          <w:color w:val="000000"/>
+          <w:sz w:val="27"/>
+          <w:szCs w:val="27"/>
+        </w:rPr>
+        <w:t xml:space="preserve"> / .</w:t>
+      </w:r>
+      <w:proofErr w:type="spellStart"/>
+      <w:r>
+        <w:rPr>
+          <w:color w:val="000000"/>
+          <w:sz w:val="27"/>
+          <w:szCs w:val="27"/>
+        </w:rPr>
+        <w:t>gitignore</w:t>
+      </w:r>
+      <w:proofErr w:type="spellEnd"/>
+      <w:r>
+        <w:rPr>
+          <w:color w:val="000000"/>
+          <w:sz w:val="27"/>
+          <w:szCs w:val="27"/>
+        </w:rPr>
+        <w:t xml:space="preserve"> / .</w:t>
+      </w:r>
+      <w:proofErr w:type="spellStart"/>
+      <w:r>
+        <w:rPr>
+          <w:color w:val="000000"/>
+          <w:sz w:val="27"/>
+          <w:szCs w:val="27"/>
+        </w:rPr>
+        <w:t>env</w:t>
+      </w:r>
+      <w:proofErr w:type="spellEnd"/>
     </w:p>
     <w:p>
       <w:r>
         <w:t xml:space="preserve">Dans le terminal, j’ai exécuté la commande : </w:t>
       </w:r>
       <w:r>
-        <w:t>composer install</w:t>
-      </w:r>
-    </w:p>
-    <w:p>
-      <w:r>
-        <w:t>La commande install lit le fichier composer.json à partir du répertoire actuel, résout les dépendances et les installe dans vendor . php</w:t>
-      </w:r>
+        <w:t xml:space="preserve">composer </w:t>
+      </w:r>
+      <w:proofErr w:type="spellStart"/>
+      <w:r>
+        <w:t>install</w:t>
+      </w:r>
+      <w:proofErr w:type="spellEnd"/>
+    </w:p>
+    <w:p>
+      <w:r>
+        <w:t xml:space="preserve">La commande </w:t>
+      </w:r>
+      <w:proofErr w:type="spellStart"/>
+      <w:r>
+        <w:t>install</w:t>
+      </w:r>
+      <w:proofErr w:type="spellEnd"/>
+      <w:r>
+        <w:t xml:space="preserve"> lit le fichier </w:t>
+      </w:r>
+      <w:proofErr w:type="spellStart"/>
+      <w:r>
+        <w:t>composer.json</w:t>
+      </w:r>
+      <w:proofErr w:type="spellEnd"/>
+      <w:r>
+        <w:t xml:space="preserve"> à partir du répertoire actuel, résout les dépendances et les installe dans </w:t>
+      </w:r>
+      <w:proofErr w:type="spellStart"/>
+      <w:r>
+        <w:t>vendor</w:t>
+      </w:r>
+      <w:proofErr w:type="spellEnd"/>
+      <w:r>
+        <w:t xml:space="preserve"> . </w:t>
+      </w:r>
+      <w:proofErr w:type="spellStart"/>
+      <w:r>
+        <w:t>php</w:t>
+      </w:r>
+      <w:proofErr w:type="spellEnd"/>
     </w:p>
     <w:p/>
     <w:p>
@@ -850,7 +1121,15 @@
         <w:t xml:space="preserve">fichier </w:t>
       </w:r>
       <w:r>
-        <w:t xml:space="preserve">.gitignore. </w:t>
+        <w:t>.</w:t>
+      </w:r>
+      <w:proofErr w:type="spellStart"/>
+      <w:r>
+        <w:t>gitignore</w:t>
+      </w:r>
+      <w:proofErr w:type="spellEnd"/>
+      <w:r>
+        <w:t xml:space="preserve">. </w:t>
       </w:r>
     </w:p>
     <w:p>
@@ -861,10 +1140,23 @@
         <w:t>Dans l</w:t>
       </w:r>
       <w:r>
-        <w:t>e fichier composer.json</w:t>
-      </w:r>
-      <w:r>
-        <w:t>, il y a seulement un require :</w:t>
+        <w:t xml:space="preserve">e fichier </w:t>
+      </w:r>
+      <w:proofErr w:type="spellStart"/>
+      <w:r>
+        <w:t>composer.json</w:t>
+      </w:r>
+      <w:proofErr w:type="spellEnd"/>
+      <w:r>
+        <w:t xml:space="preserve">, il y a seulement un </w:t>
+      </w:r>
+      <w:proofErr w:type="spellStart"/>
+      <w:r>
+        <w:t>require</w:t>
+      </w:r>
+      <w:proofErr w:type="spellEnd"/>
+      <w:r>
+        <w:t> :</w:t>
       </w:r>
     </w:p>
     <w:p>
@@ -893,12 +1185,22 @@
       <w:r>
         <w:t>Symfony/</w:t>
       </w:r>
-      <w:r>
-        <w:t>dotenv e</w:t>
-      </w:r>
-      <w:r>
-        <w:t>nregistre les variables d'environnement à partir d'un fichier .env</w:t>
-      </w:r>
+      <w:proofErr w:type="spellStart"/>
+      <w:r>
+        <w:t>dotenv</w:t>
+      </w:r>
+      <w:proofErr w:type="spellEnd"/>
+      <w:r>
+        <w:t xml:space="preserve"> e</w:t>
+      </w:r>
+      <w:r>
+        <w:t>nregistre les variables d'environnement à partir d'un fichier .</w:t>
+      </w:r>
+      <w:proofErr w:type="spellStart"/>
+      <w:r>
+        <w:t>env</w:t>
+      </w:r>
+      <w:proofErr w:type="spellEnd"/>
       <w:r>
         <w:t xml:space="preserve"> .</w:t>
       </w:r>
@@ -911,12 +1213,28 @@
         </w:rPr>
         <w:t xml:space="preserve">- </w:t>
       </w:r>
-      <w:r>
-        <w:rPr>
-          <w:color w:val="000000"/>
-        </w:rPr>
-        <w:t>phpmailer/phpmailer</w:t>
-      </w:r>
+      <w:proofErr w:type="spellStart"/>
+      <w:r>
+        <w:rPr>
+          <w:color w:val="000000"/>
+        </w:rPr>
+        <w:t>phpmailer</w:t>
+      </w:r>
+      <w:proofErr w:type="spellEnd"/>
+      <w:r>
+        <w:rPr>
+          <w:color w:val="000000"/>
+        </w:rPr>
+        <w:t>/</w:t>
+      </w:r>
+      <w:proofErr w:type="spellStart"/>
+      <w:r>
+        <w:rPr>
+          <w:color w:val="000000"/>
+        </w:rPr>
+        <w:t>phpmailer</w:t>
+      </w:r>
+      <w:proofErr w:type="spellEnd"/>
       <w:r>
         <w:rPr>
           <w:color w:val="000000"/>
@@ -938,22 +1256,26 @@
     </w:p>
     <w:p>
       <w:r>
-        <w:t xml:space="preserve">* </w:t>
-      </w:r>
-      <w:r>
-        <w:t>J’ai désactivé l’extension Docker dans Visual Studio Code pour retirer les soulignés rouges dans le fichier .env .</w:t>
-      </w:r>
-      <w:r>
-        <w:t xml:space="preserve"> Je n’ai rien changé dans ce fichier.</w:t>
+        <w:t>* J’ai désactivé l’extension Docker dans Visual Studio Code pour retirer les soulignés rouges dans le fichier .</w:t>
+      </w:r>
+      <w:proofErr w:type="spellStart"/>
+      <w:r>
+        <w:t>env</w:t>
+      </w:r>
+      <w:proofErr w:type="spellEnd"/>
+      <w:r>
+        <w:t xml:space="preserve"> . Je n’ai rien changé dans ce fichier.</w:t>
       </w:r>
     </w:p>
     <w:p>
       <w:r>
         <w:t xml:space="preserve">* Le fichier </w:t>
       </w:r>
+      <w:proofErr w:type="spellStart"/>
       <w:r>
         <w:t>envoi_mail.php</w:t>
       </w:r>
+      <w:proofErr w:type="spellEnd"/>
       <w:r>
         <w:t xml:space="preserve"> contient les fonctions qui valident le formulaire et envoient les messages.</w:t>
       </w:r>
@@ -964,6 +1286,15 @@
       </w:r>
       <w:r>
         <w:t xml:space="preserve"> Et il faut qu’on puisse retourner sur le site facilement et ne pas rester seulement sur ce message.</w:t>
+      </w:r>
+    </w:p>
+    <w:p/>
+    <w:p>
+      <w:r>
+        <w:t>J’ai créé un bouton « retour vers le site »</w:t>
+      </w:r>
+      <w:r>
+        <w:t>.</w:t>
       </w:r>
     </w:p>
     <w:p>

</xml_diff>

<commit_message>
travail sur la documentation explicative du projet
</commit_message>
<xml_diff>
--- a/Documentation.docx
+++ b/Documentation.docx
@@ -7,49 +7,27 @@
         <w:rPr>
           <w:b/>
           <w:bCs/>
+          <w:sz w:val="40"/>
+          <w:szCs w:val="40"/>
           <w:u w:val="single"/>
         </w:rPr>
-        <w:t xml:space="preserve">Documentation sur le site « La P’tite Mine de </w:t>
-      </w:r>
-      <w:proofErr w:type="spellStart"/>
+        <w:t>Documentation sur le site « La P’tite Mine de Sab »</w:t>
+      </w:r>
       <w:r>
         <w:rPr>
           <w:b/>
           <w:bCs/>
+          <w:sz w:val="40"/>
+          <w:szCs w:val="40"/>
           <w:u w:val="single"/>
         </w:rPr>
-        <w:t>Sab</w:t>
-      </w:r>
-      <w:proofErr w:type="spellEnd"/>
-      <w:r>
-        <w:rPr>
-          <w:b/>
-          <w:bCs/>
-          <w:u w:val="single"/>
-        </w:rPr>
-        <w:t> »</w:t>
-      </w:r>
-      <w:r>
-        <w:rPr>
-          <w:b/>
-          <w:bCs/>
-          <w:u w:val="single"/>
-        </w:rPr>
         <w:br/>
       </w:r>
       <w:r>
         <w:br/>
       </w:r>
       <w:r>
-        <w:t>En novembre, dans les 15 premiers jours, nous avons été beaucoup en autonomie. J’ai fait un site en html/</w:t>
-      </w:r>
-      <w:proofErr w:type="spellStart"/>
-      <w:r>
-        <w:t>css</w:t>
-      </w:r>
-      <w:proofErr w:type="spellEnd"/>
-      <w:r>
-        <w:t xml:space="preserve">, </w:t>
+        <w:t xml:space="preserve">En novembre, dans les 15 premiers jours, nous avons été beaucoup en autonomie. J’ai fait un site en html/css, </w:t>
       </w:r>
       <w:r>
         <w:t>e</w:t>
@@ -68,15 +46,7 @@
         <w:t>de le faire en lien avec la page de dessins que je gérais déjà sur Facebook</w:t>
       </w:r>
       <w:r>
-        <w:t xml:space="preserve"> « La P’tite Mine de </w:t>
-      </w:r>
-      <w:proofErr w:type="spellStart"/>
-      <w:r>
-        <w:t>Sab</w:t>
-      </w:r>
-      <w:proofErr w:type="spellEnd"/>
-      <w:r>
-        <w:t> »</w:t>
+        <w:t xml:space="preserve"> « La P’tite Mine de Sab »</w:t>
       </w:r>
       <w:r>
         <w:t>.</w:t>
@@ -117,13 +87,8 @@
         <w:t xml:space="preserve">blanche </w:t>
       </w:r>
       <w:r>
-        <w:t xml:space="preserve">à droite sur toute la longueur sauf la </w:t>
-      </w:r>
-      <w:proofErr w:type="spellStart"/>
-      <w:r>
-        <w:t>navbar</w:t>
-      </w:r>
-      <w:proofErr w:type="spellEnd"/>
+        <w:t>à droite sur toute la longueur sauf la navbar</w:t>
+      </w:r>
       <w:r>
         <w:t xml:space="preserve"> et </w:t>
       </w:r>
@@ -137,15 +102,7 @@
         <w:t xml:space="preserve"> assez désagréable lors de la navigation</w:t>
       </w:r>
       <w:r>
-        <w:t xml:space="preserve">. Le problème venait d’un </w:t>
-      </w:r>
-      <w:proofErr w:type="spellStart"/>
-      <w:r>
-        <w:t>margin</w:t>
-      </w:r>
-      <w:proofErr w:type="spellEnd"/>
-      <w:r>
-        <w:t xml:space="preserve">. </w:t>
+        <w:t xml:space="preserve">. Le problème venait d’un margin. </w:t>
       </w:r>
       <w:r>
         <w:t>La</w:t>
@@ -154,46 +111,25 @@
         <w:t xml:space="preserve"> &lt;div</w:t>
       </w:r>
       <w:r>
-        <w:t xml:space="preserve"> id=</w:t>
-      </w:r>
-      <w:proofErr w:type="spellStart"/>
+        <w:t xml:space="preserve"> id=videos</w:t>
+      </w:r>
+      <w:r>
+        <w:t>&gt;</w:t>
+      </w:r>
+      <w:r>
+        <w:t xml:space="preserve"> concerne l’ensemble des images cliquables derrière lesquelles je voulais mettre des vidéos. Dans le CSS,</w:t>
+      </w:r>
+      <w:r>
+        <w:t xml:space="preserve"> dans le </w:t>
+      </w:r>
+      <w:r>
+        <w:t>#</w:t>
+      </w:r>
       <w:r>
         <w:t>videos</w:t>
       </w:r>
-      <w:proofErr w:type="spellEnd"/>
-      <w:r>
-        <w:t>&gt;</w:t>
-      </w:r>
-      <w:r>
-        <w:t xml:space="preserve"> concerne l’ensemble des images cliquables derrière lesquelles je voulais mettre des vidéos. Dans le CSS,</w:t>
-      </w:r>
-      <w:r>
-        <w:t xml:space="preserve"> dans le </w:t>
-      </w:r>
-      <w:r>
-        <w:t>#</w:t>
-      </w:r>
-      <w:r>
-        <w:t>videos</w:t>
-      </w:r>
-      <w:r>
-        <w:t xml:space="preserve">, j’ai retiré le </w:t>
-      </w:r>
-      <w:proofErr w:type="spellStart"/>
-      <w:r>
-        <w:t>margin</w:t>
-      </w:r>
-      <w:proofErr w:type="spellEnd"/>
-      <w:r>
-        <w:t xml:space="preserve"> (</w:t>
-      </w:r>
-      <w:proofErr w:type="spellStart"/>
-      <w:r>
-        <w:t>margin</w:t>
-      </w:r>
-      <w:proofErr w:type="spellEnd"/>
-      <w:r>
-        <w:t xml:space="preserve">: 15px  -150px; ). La marge à droite et la barre horizontale ont ainsi </w:t>
+      <w:r>
+        <w:t xml:space="preserve">, j’ai retiré le margin (margin: 15px  -150px; ). La marge à droite et la barre horizontale ont ainsi </w:t>
       </w:r>
       <w:r>
         <w:t xml:space="preserve">complètement </w:t>
@@ -218,23 +154,7 @@
       </w:r>
       <w:r>
         <w:br/>
-        <w:t>L’image-portrait de présentation est cliquable et reliée à la page-</w:t>
-      </w:r>
-      <w:proofErr w:type="spellStart"/>
-      <w:r>
-        <w:t>facebook</w:t>
-      </w:r>
-      <w:proofErr w:type="spellEnd"/>
-      <w:r>
-        <w:t xml:space="preserve"> du même nom que le site, « La P’tite Mine de </w:t>
-      </w:r>
-      <w:proofErr w:type="spellStart"/>
-      <w:r>
-        <w:t>Sab</w:t>
-      </w:r>
-      <w:proofErr w:type="spellEnd"/>
-      <w:r>
-        <w:t> ».</w:t>
+        <w:t>L’image-portrait de présentation est cliquable et reliée à la page-facebook du même nom que le site, « La P’tite Mine de Sab ».</w:t>
       </w:r>
     </w:p>
     <w:p>
@@ -279,13 +199,8 @@
         <w:t xml:space="preserve">Derrière </w:t>
       </w:r>
       <w:r>
-        <w:t xml:space="preserve">le bouton « évènements » de la </w:t>
-      </w:r>
-      <w:proofErr w:type="spellStart"/>
-      <w:r>
-        <w:t>navbar</w:t>
-      </w:r>
-      <w:proofErr w:type="spellEnd"/>
+        <w:t>le bouton « évènements » de la navbar</w:t>
+      </w:r>
       <w:r>
         <w:t>, j’ai mis le lien de la page du salon du dessin de Paris</w:t>
       </w:r>
@@ -293,35 +208,18 @@
         <w:t xml:space="preserve">. </w:t>
       </w:r>
       <w:r>
-        <w:t xml:space="preserve">J’ai utilisé </w:t>
-      </w:r>
-      <w:proofErr w:type="spellStart"/>
-      <w:r>
-        <w:t>target_blank</w:t>
-      </w:r>
-      <w:proofErr w:type="spellEnd"/>
-      <w:r>
-        <w:t xml:space="preserve"> pour que le site du salon s’ouvre dans un nouvel onglet.</w:t>
+        <w:t>J’ai utilisé target_blank pour que le site du salon s’ouvre dans un nouvel onglet.</w:t>
       </w:r>
       <w:r>
         <w:br/>
       </w:r>
       <w:r>
-        <w:t xml:space="preserve">J’ai lié le bouton « nous contacter » de la </w:t>
-      </w:r>
-      <w:proofErr w:type="spellStart"/>
-      <w:r>
-        <w:t>navbar</w:t>
-      </w:r>
-      <w:proofErr w:type="spellEnd"/>
-      <w:r>
-        <w:t xml:space="preserve"> avec le formulaire de contact de manière à ce que, si je clique « nous contacter », le site m’emmène directement sur le formulaire.</w:t>
+        <w:t>J’ai lié le bouton « nous contacter » de la navbar avec le formulaire de contact de manière à ce que, si je clique « nous contacter », le site m’emmène directement sur le formulaire.</w:t>
       </w:r>
     </w:p>
     <w:p/>
     <w:p>
       <w:r>
-        <w:lastRenderedPageBreak/>
         <w:t>J’ai pensé ensuite :</w:t>
       </w:r>
       <w:r>
@@ -336,15 +234,7 @@
         <w:t xml:space="preserve">en JavaScript </w:t>
       </w:r>
       <w:r>
-        <w:t>derrière les images cliquables de la div id="</w:t>
-      </w:r>
-      <w:proofErr w:type="spellStart"/>
-      <w:r>
-        <w:t>representationsvisuelles</w:t>
-      </w:r>
-      <w:proofErr w:type="spellEnd"/>
-      <w:r>
-        <w:t>" pour insérer tous les dessins bien ordonnés</w:t>
+        <w:t>derrière les images cliquables de la div id="representationsvisuelles" pour insérer tous les dessins bien ordonnés</w:t>
       </w:r>
       <w:r>
         <w:t xml:space="preserve"> en fonction de leur thème</w:t>
@@ -370,15 +260,7 @@
     <w:p/>
     <w:p>
       <w:r>
-        <w:t xml:space="preserve">J’ai donc inséré l’ensemble des dessins dans le dossier Assets en vue des </w:t>
-      </w:r>
-      <w:proofErr w:type="spellStart"/>
-      <w:r>
-        <w:t>carroussels</w:t>
-      </w:r>
-      <w:proofErr w:type="spellEnd"/>
-      <w:r>
-        <w:t>.</w:t>
+        <w:t>J’ai donc inséré l’ensemble des dessins dans le dossier Assets en vue des carroussels.</w:t>
       </w:r>
     </w:p>
     <w:p/>
@@ -390,13 +272,25 @@
         <w:t xml:space="preserve"> ensuite</w:t>
       </w:r>
       <w:r>
-        <w:t xml:space="preserve"> lié le formulaire de contact </w:t>
+        <w:t xml:space="preserve"> </w:t>
+      </w:r>
+      <w:r>
+        <w:t>voulu lier</w:t>
+      </w:r>
+      <w:r>
+        <w:t xml:space="preserve"> le formulaire de contact </w:t>
       </w:r>
       <w:r>
         <w:t xml:space="preserve">avec PHP </w:t>
       </w:r>
       <w:r>
-        <w:t>de manière à ce que je puisse recevoir les messages</w:t>
+        <w:t>de manière à ce que</w:t>
+      </w:r>
+      <w:r>
+        <w:t xml:space="preserve"> </w:t>
+      </w:r>
+      <w:r>
+        <w:t>les messages</w:t>
       </w:r>
       <w:r>
         <w:t xml:space="preserve"> arrivent directement dans ma boite mail</w:t>
@@ -405,7 +299,13 @@
         <w:t xml:space="preserve"> parce que je pensais pouvoir le faire facilement.</w:t>
       </w:r>
       <w:r>
-        <w:t xml:space="preserve"> J’ai utilisé la fonction mail() et je me suis inspirée d’un tutoriel : </w:t>
+        <w:t xml:space="preserve"> </w:t>
+      </w:r>
+      <w:r>
+        <w:t>D’abord, j</w:t>
+      </w:r>
+      <w:r>
+        <w:t xml:space="preserve">’ai utilisé la fonction mail() et je me suis inspirée d’un tutoriel : </w:t>
       </w:r>
       <w:r>
         <w:br/>
@@ -424,10 +324,10 @@
     </w:p>
     <w:p>
       <w:r>
-        <w:t>Mais a</w:t>
-      </w:r>
-      <w:r>
-        <w:t>u départ, ça ne fonctionnait pas</w:t>
+        <w:t xml:space="preserve">Mais </w:t>
+      </w:r>
+      <w:r>
+        <w:t>ça ne fonctionnait pas</w:t>
       </w:r>
       <w:r>
         <w:t>. Et puis, j</w:t>
@@ -435,13 +335,17 @@
       <w:r>
         <w:t xml:space="preserve">’ai vu que le fichier html et le fichier </w:t>
       </w:r>
-      <w:proofErr w:type="spellStart"/>
-      <w:r>
-        <w:t>php</w:t>
-      </w:r>
-      <w:proofErr w:type="spellEnd"/>
-      <w:r>
-        <w:t xml:space="preserve"> n’étaient pas enregistré dans le même dossier.</w:t>
+      <w:r>
+        <w:t>mail.</w:t>
+      </w:r>
+      <w:r>
+        <w:t>php n’étaient pas enregistré dans le même dossier</w:t>
+      </w:r>
+      <w:r>
+        <w:t xml:space="preserve"> donc j’ai rectifié le chemin dans le lien</w:t>
+      </w:r>
+      <w:r>
+        <w:t>.</w:t>
       </w:r>
       <w:r>
         <w:t xml:space="preserve"> </w:t>
@@ -558,6 +462,7 @@
         <w:rPr>
           <w:noProof/>
         </w:rPr>
+        <w:lastRenderedPageBreak/>
         <w:drawing>
           <wp:anchor distT="0" distB="0" distL="114300" distR="114300" simplePos="0" relativeHeight="251658240" behindDoc="1" locked="0" layoutInCell="1" allowOverlap="1" wp14:anchorId="4FC4DE7A" wp14:editId="05723DE8">
             <wp:simplePos x="0" y="0"/>
@@ -635,56 +540,52 @@
     </w:p>
     <w:p>
       <w:r>
-        <w:t>Dans le fichier html, dans le formulaire de contact, il fallait donc que je corrige la partie action du formulaire (dans le html : action="Template/</w:t>
-      </w:r>
-      <w:proofErr w:type="spellStart"/>
-      <w:r>
-        <w:t>mail.php</w:t>
-      </w:r>
-      <w:proofErr w:type="spellEnd"/>
-      <w:r>
-        <w:t>" ,</w:t>
+        <w:t>Dans le fichier html, dans le formulaire de contact, il fallait donc que je corrige la partie action du formulaire (dans le html : action="Template/mail.php" ,</w:t>
       </w:r>
       <w:r>
         <w:t xml:space="preserve"> et</w:t>
       </w:r>
       <w:r>
-        <w:t xml:space="preserve"> pas seulement « </w:t>
-      </w:r>
-      <w:proofErr w:type="spellStart"/>
-      <w:r>
-        <w:t>mail.php</w:t>
-      </w:r>
-      <w:proofErr w:type="spellEnd"/>
-      <w:r>
-        <w:t> »).</w:t>
-      </w:r>
-    </w:p>
-    <w:p>
-      <w:r>
-        <w:lastRenderedPageBreak/>
-        <w:t>Comme j’ai utilisé le PHP, il a donc fallu que je mette le dossier à la racine dans  C: /</w:t>
-      </w:r>
-      <w:proofErr w:type="spellStart"/>
-      <w:r>
-        <w:t>Xampp</w:t>
-      </w:r>
-      <w:proofErr w:type="spellEnd"/>
-      <w:r>
-        <w:t>/</w:t>
-      </w:r>
-      <w:proofErr w:type="spellStart"/>
-      <w:r>
-        <w:t>htdocs</w:t>
-      </w:r>
-      <w:proofErr w:type="spellEnd"/>
-      <w:r>
-        <w:t>. Pour l’ouvrir, il faut que j’ouvre XAMPP et que je l’ouvre dans le navigateur via Localhost.</w:t>
-      </w:r>
-    </w:p>
-    <w:p>
-      <w:r>
-        <w:t>Je me suis intéressée à ce site parce que j’avais entendu dire qu’en localhost il y a des prérequis pour envoyer des mails :</w:t>
+        <w:t xml:space="preserve"> pas seulement « mail.php »).</w:t>
+      </w:r>
+    </w:p>
+    <w:p>
+      <w:r>
+        <w:t xml:space="preserve">Comme j’ai utilisé le PHP, il a donc fallu que je mette le dossier à la racine dans  </w:t>
+      </w:r>
+    </w:p>
+    <w:p>
+      <w:r>
+        <w:t xml:space="preserve">C: /Xampp/htdocs. </w:t>
+      </w:r>
+      <w:r>
+        <w:t>J’ai ouvert</w:t>
+      </w:r>
+      <w:r>
+        <w:t xml:space="preserve"> XAMPP et </w:t>
+      </w:r>
+      <w:r>
+        <w:t>j’ai ouvert le site</w:t>
+      </w:r>
+      <w:r>
+        <w:t xml:space="preserve"> dans le navigateur via Localhost.</w:t>
+      </w:r>
+    </w:p>
+    <w:p>
+      <w:r>
+        <w:t>Comme</w:t>
+      </w:r>
+      <w:r>
+        <w:t xml:space="preserve"> j’avais entendu dire qu’en localhost il y a des prérequis pour envoyer des mails</w:t>
+      </w:r>
+      <w:r>
+        <w:t>, j</w:t>
+      </w:r>
+      <w:r>
+        <w:t>e me suis ensuite intéressée au site suivant</w:t>
+      </w:r>
+      <w:r>
+        <w:t xml:space="preserve"> :</w:t>
       </w:r>
     </w:p>
     <w:p>
@@ -693,14 +594,32 @@
           <w:rPr>
             <w:rStyle w:val="Lienhypertexte"/>
           </w:rPr>
-          <w:t>https://waytolearnx.com/2019/07/comment-envoyer-un-mail-depuis-localhost-en-php.html</w:t>
+          <w:t>https://waytolearnx.com/2019/07/comment-envoy</w:t>
+        </w:r>
+        <w:r>
+          <w:rPr>
+            <w:rStyle w:val="Lienhypertexte"/>
+          </w:rPr>
+          <w:t>e</w:t>
+        </w:r>
+        <w:r>
+          <w:rPr>
+            <w:rStyle w:val="Lienhypertexte"/>
+          </w:rPr>
+          <w:t>r-un-mail-depuis-localhost-en-php.html</w:t>
         </w:r>
       </w:hyperlink>
     </w:p>
     <w:p>
       <w:r>
         <w:br/>
-        <w:t>C’est à ce moment-là que je me suis rendu</w:t>
+        <w:t xml:space="preserve">C’est </w:t>
+      </w:r>
+      <w:r>
+        <w:t>en ouvrant le site avec xampp et Localhost</w:t>
+      </w:r>
+      <w:r>
+        <w:t xml:space="preserve"> que je me suis rendu</w:t>
       </w:r>
       <w:r>
         <w:t>e</w:t>
@@ -709,99 +628,101 @@
         <w:t xml:space="preserve"> compte que j’avais oublié de faire de site en responsive parce que les images se sont retrouvées en désordre et se chevauchaient</w:t>
       </w:r>
       <w:r>
-        <w:t xml:space="preserve"> quand je les ai mis à la racine. J’ai donc ressorti le dossier sur le bureau pour le retravailler. Tout était à nouveau en ordre. J’ai donc travaillé le responsive</w:t>
+        <w:t>.</w:t>
+      </w:r>
+      <w:r>
+        <w:t xml:space="preserve"> Le site avait été commencé tôt en début de session quand j’apprenais seulement html/css et je ne connais pas encore le responsive (c’est pour ça qu’il n’était pas fait).</w:t>
+      </w:r>
+      <w:r>
+        <w:t xml:space="preserve"> J’ai donc ressorti le dossier sur le bureau pour le retravailler. Tout était à nouveau en ordre. J’ai donc travaillé le responsive</w:t>
       </w:r>
       <w:r>
         <w:t xml:space="preserve">. Comme il y avait déjà beaucoup de code, je ne savais pas trop par où commencer et j’ai finalement commencé par les images. </w:t>
       </w:r>
       <w:r>
+        <w:t>J’ai ajouté des DIV dans le code html pour pouvoir utiliser les f</w:t>
+      </w:r>
+      <w:r>
+        <w:t>le</w:t>
+      </w:r>
+      <w:r>
+        <w:t>xbox (display : flex ;</w:t>
+      </w:r>
+      <w:r>
+        <w:t xml:space="preserve"> </w:t>
+      </w:r>
+      <w:r>
         <w:br/>
-        <w:t>J</w:t>
-      </w:r>
-      <w:r>
-        <w:t>’ai</w:t>
-      </w:r>
-      <w:r>
-        <w:t xml:space="preserve"> utilisé les médias </w:t>
-      </w:r>
-      <w:proofErr w:type="spellStart"/>
-      <w:r>
-        <w:t>queries</w:t>
-      </w:r>
-      <w:proofErr w:type="spellEnd"/>
-      <w:r>
-        <w:t> :</w:t>
-      </w:r>
-    </w:p>
-    <w:p>
-      <w:r>
-        <w:t>@media  all  and  (max-</w:t>
-      </w:r>
-      <w:proofErr w:type="spellStart"/>
-      <w:r>
-        <w:t>device</w:t>
-      </w:r>
-      <w:proofErr w:type="spellEnd"/>
+      </w:r>
+      <w:r>
+        <w:t>flex</w:t>
+      </w:r>
       <w:r>
         <w:t>-</w:t>
       </w:r>
-      <w:proofErr w:type="spellStart"/>
-      <w:r>
-        <w:t>width</w:t>
-      </w:r>
-      <w:proofErr w:type="spellEnd"/>
-      <w:r>
-        <w:t>:  480px) {/* Les  règles  CSS  pour  les  mobiles  ici */}</w:t>
+      <w:r>
+        <w:t xml:space="preserve">wrap, wrap ; ) et pour utiliser </w:t>
+      </w:r>
+      <w:r>
+        <w:t>les médias queries :</w:t>
+      </w:r>
+    </w:p>
+    <w:p>
+      <w:r>
+        <w:t>@media  all  and  (max-device-width:  480px) {/* Les  règles  CSS  pour  les  mobiles  ici */}</w:t>
       </w:r>
     </w:p>
     <w:p/>
     <w:p>
-      <w:r>
-        <w:t>-responsive</w:t>
-      </w:r>
-    </w:p>
-    <w:p>
-      <w:r>
-        <w:t>-carrousels</w:t>
-      </w:r>
-    </w:p>
-    <w:p>
-      <w:r>
-        <w:t>-formulaire d’authentification</w:t>
-      </w:r>
-    </w:p>
-    <w:p>
-      <w:r>
-        <w:t>-le bouton déconnecter</w:t>
-      </w:r>
-    </w:p>
-    <w:p/>
-    <w:p>
-      <w:r>
-        <w:t xml:space="preserve">En échangeant avec le formateur, j’ai pu avoir un peu d’aide avec pour que le formulaire de contact soit réellement fonctionnel et que je puisse recevoir les messages que l’on m’envoie </w:t>
+      <w:pPr>
+        <w:rPr>
+          <w:b/>
+          <w:bCs/>
+          <w:sz w:val="28"/>
+          <w:szCs w:val="28"/>
+          <w:u w:val="single"/>
+        </w:rPr>
+      </w:pPr>
+      <w:r>
+        <w:rPr>
+          <w:b/>
+          <w:bCs/>
+          <w:sz w:val="28"/>
+          <w:szCs w:val="28"/>
+          <w:u w:val="single"/>
+        </w:rPr>
+        <w:t>LE FORMULAIRE DE CONTACT</w:t>
+      </w:r>
+      <w:r>
+        <w:rPr>
+          <w:b/>
+          <w:bCs/>
+          <w:sz w:val="28"/>
+          <w:szCs w:val="28"/>
+          <w:u w:val="single"/>
+        </w:rPr>
+        <w:t>…</w:t>
+      </w:r>
+    </w:p>
+    <w:p>
+      <w:r>
+        <w:t xml:space="preserve">En échangeant avec le formateur, j’ai pu avoir un peu d’aide pour que le formulaire de contact soit réellement fonctionnel et que je puisse recevoir les messages que l’on m’envoie </w:t>
       </w:r>
       <w:r>
         <w:t>via le formulaire.</w:t>
       </w:r>
+      <w:r>
+        <w:t xml:space="preserve"> J’ai mis l’ensemble du code du dossier Mail.php en commentaire.</w:t>
+      </w:r>
     </w:p>
     <w:p>
       <w:pPr>
         <w:rPr>
           <w:color w:val="000000"/>
-          <w:sz w:val="27"/>
-          <w:szCs w:val="27"/>
         </w:rPr>
       </w:pPr>
       <w:r>
-        <w:t xml:space="preserve">J’ai utilisé </w:t>
-      </w:r>
-      <w:proofErr w:type="spellStart"/>
-      <w:r>
-        <w:t>Mailtrap</w:t>
-      </w:r>
-      <w:proofErr w:type="spellEnd"/>
-      <w:r>
-        <w:t> </w:t>
+        <w:t>J’ai utilisé Mailtrap </w:t>
       </w:r>
       <w:r>
         <w:t xml:space="preserve">( </w:t>
@@ -823,8 +744,6 @@
       <w:r>
         <w:rPr>
           <w:color w:val="000000"/>
-          <w:sz w:val="27"/>
-          <w:szCs w:val="27"/>
         </w:rPr>
         <w:t>outil n’est pas conçu pour envoyer des e-mails à de vraies adresses, mais c’est un outil de test. Ça évite de recevoir des spams dans sa boîte personnelle.</w:t>
       </w:r>
@@ -833,17 +752,19 @@
       <w:pPr>
         <w:rPr>
           <w:color w:val="000000"/>
-          <w:sz w:val="27"/>
-          <w:szCs w:val="27"/>
           <w:lang w:val="en-GB"/>
         </w:rPr>
       </w:pPr>
+      <w:r>
+        <w:rPr>
+          <w:lang w:val="en-GB"/>
+        </w:rPr>
+        <w:t xml:space="preserve">( </w:t>
+      </w:r>
       <w:hyperlink r:id="rId10" w:history="1">
         <w:r>
           <w:rPr>
             <w:rStyle w:val="Lienhypertexte"/>
-            <w:sz w:val="27"/>
-            <w:szCs w:val="27"/>
             <w:lang w:val="en-GB"/>
           </w:rPr>
           <w:t>https://mailtrap.io/</w:t>
@@ -852,450 +773,526 @@
       <w:r>
         <w:rPr>
           <w:color w:val="000000"/>
-          <w:sz w:val="27"/>
-          <w:szCs w:val="27"/>
           <w:lang w:val="en-GB"/>
         </w:rPr>
         <w:t xml:space="preserve"> / </w:t>
       </w:r>
-      <w:proofErr w:type="spellStart"/>
-      <w:r>
-        <w:rPr>
-          <w:color w:val="000000"/>
-          <w:sz w:val="27"/>
-          <w:szCs w:val="27"/>
+      <w:r>
+        <w:rPr>
+          <w:color w:val="000000"/>
           <w:lang w:val="en-GB"/>
         </w:rPr>
-        <w:t>SignUp</w:t>
-      </w:r>
-      <w:proofErr w:type="spellEnd"/>
-      <w:r>
-        <w:rPr>
-          <w:color w:val="000000"/>
-          <w:sz w:val="27"/>
-          <w:szCs w:val="27"/>
+        <w:t>SignUp for free</w:t>
+      </w:r>
+      <w:r>
+        <w:rPr>
+          <w:color w:val="000000"/>
           <w:lang w:val="en-GB"/>
         </w:rPr>
-        <w:t xml:space="preserve"> for free</w:t>
-      </w:r>
-      <w:r>
-        <w:rPr>
-          <w:color w:val="000000"/>
-          <w:sz w:val="27"/>
-          <w:szCs w:val="27"/>
+        <w:t xml:space="preserve"> </w:t>
+      </w:r>
+      <w:r>
+        <w:rPr>
+          <w:color w:val="000000"/>
           <w:lang w:val="en-GB"/>
         </w:rPr>
+        <w:t>/ SignUp with your mail</w:t>
+      </w:r>
+      <w:r>
+        <w:rPr>
+          <w:color w:val="000000"/>
+          <w:lang w:val="en-GB"/>
+        </w:rPr>
         <w:t xml:space="preserve"> </w:t>
       </w:r>
       <w:r>
         <w:rPr>
           <w:color w:val="000000"/>
-          <w:sz w:val="27"/>
-          <w:szCs w:val="27"/>
           <w:lang w:val="en-GB"/>
         </w:rPr>
-        <w:t xml:space="preserve">/ </w:t>
-      </w:r>
-      <w:proofErr w:type="spellStart"/>
-      <w:r>
-        <w:rPr>
-          <w:color w:val="000000"/>
-          <w:sz w:val="27"/>
-          <w:szCs w:val="27"/>
+        <w:t>/ Authorize railsware</w:t>
+      </w:r>
+      <w:r>
+        <w:rPr>
+          <w:color w:val="000000"/>
           <w:lang w:val="en-GB"/>
         </w:rPr>
-        <w:t>SignUp</w:t>
-      </w:r>
-      <w:proofErr w:type="spellEnd"/>
-      <w:r>
-        <w:rPr>
-          <w:color w:val="000000"/>
-          <w:sz w:val="27"/>
-          <w:szCs w:val="27"/>
+        <w:t xml:space="preserve"> )</w:t>
+      </w:r>
+    </w:p>
+    <w:p>
+      <w:pPr>
+        <w:rPr>
+          <w:color w:val="000000"/>
           <w:lang w:val="en-GB"/>
         </w:rPr>
-        <w:t xml:space="preserve"> with your mail</w:t>
-      </w:r>
-      <w:r>
-        <w:rPr>
-          <w:color w:val="000000"/>
-          <w:sz w:val="27"/>
-          <w:szCs w:val="27"/>
-          <w:lang w:val="en-GB"/>
-        </w:rPr>
+      </w:pPr>
+    </w:p>
+    <w:p>
+      <w:pPr>
+        <w:rPr>
+          <w:color w:val="000000"/>
+        </w:rPr>
+      </w:pPr>
+      <w:r>
+        <w:rPr>
+          <w:color w:val="000000"/>
+        </w:rPr>
+        <w:lastRenderedPageBreak/>
+        <w:t>J’ai créé un dossier PHP et j’y ai inséré 4 nouveaux fichiers sur conseil de Michel</w:t>
+      </w:r>
+      <w:r>
+        <w:rPr>
+          <w:color w:val="000000"/>
+        </w:rPr>
+        <w:t xml:space="preserve"> (formateur)</w:t>
+      </w:r>
+      <w:r>
+        <w:rPr>
+          <w:color w:val="000000"/>
+        </w:rPr>
+        <w:t>:</w:t>
+      </w:r>
+      <w:r>
+        <w:rPr>
+          <w:color w:val="000000"/>
+        </w:rPr>
+        <w:br/>
+        <w:t>envoi_mail.php / composer.json / .gitignore / .env</w:t>
+      </w:r>
+    </w:p>
+    <w:p>
+      <w:r>
+        <w:t xml:space="preserve">* </w:t>
+      </w:r>
+      <w:r>
+        <w:t xml:space="preserve">Dans le terminal, j’ai exécuté la commande : </w:t>
+      </w:r>
+      <w:r>
+        <w:t>composer install</w:t>
+      </w:r>
+    </w:p>
+    <w:p>
+      <w:r>
+        <w:t>La commande install lit le fichier composer.json à partir du répertoire actuel, résout les dépendances et les installe dans vendor . php</w:t>
+      </w:r>
+    </w:p>
+    <w:p/>
+    <w:p>
+      <w:r>
+        <w:t xml:space="preserve">* </w:t>
+      </w:r>
+      <w:r>
+        <w:t xml:space="preserve">Je n’ai pas modifié le </w:t>
+      </w:r>
+      <w:r>
+        <w:t xml:space="preserve">fichier </w:t>
+      </w:r>
+      <w:r>
+        <w:t xml:space="preserve">.gitignore. </w:t>
+      </w:r>
+    </w:p>
+    <w:p>
+      <w:r>
+        <w:t xml:space="preserve">* </w:t>
+      </w:r>
+      <w:r>
+        <w:t>Dans l</w:t>
+      </w:r>
+      <w:r>
+        <w:t>e fichier composer.json</w:t>
+      </w:r>
+      <w:r>
+        <w:t>, il y a seulement un require :</w:t>
+      </w:r>
+    </w:p>
+    <w:p>
+      <w:r>
+        <w:t>- Symfony/var-dumper fournit des mécanismes pour parcourir n'importe quelle variable PHP arbitraire.</w:t>
+      </w:r>
+    </w:p>
+    <w:p>
+      <w:pPr>
+        <w:rPr>
+          <w:color w:val="000000"/>
+        </w:rPr>
+      </w:pPr>
+      <w:r>
+        <w:t>- Symfony/dotenv enregistre les variables d'environnement à partir d'un fichier .env</w:t>
+      </w:r>
+      <w:r>
+        <w:t xml:space="preserve"> .</w:t>
+      </w:r>
+      <w:r>
+        <w:br/>
+      </w:r>
+      <w:r>
+        <w:rPr>
+          <w:color w:val="000000"/>
+        </w:rPr>
+        <w:t>- phpmailer/phpmailer</w:t>
+      </w:r>
+      <w:r>
+        <w:rPr>
+          <w:color w:val="000000"/>
+        </w:rPr>
+        <w:t xml:space="preserve"> est une classe complète de création et de transfert d'e-mails pour PHP.</w:t>
+      </w:r>
+    </w:p>
+    <w:p>
+      <w:r>
+        <w:t>* J’ai désactivé l’extension Docker dans Visual Studio Code pour retirer les soulignés rouges dans le fichier .env . Je n’ai rien changé dans ce fichier.</w:t>
+      </w:r>
+    </w:p>
+    <w:p>
+      <w:r>
+        <w:t>* Le fichier envoi_mail.php</w:t>
+      </w:r>
+      <w:r>
+        <w:t xml:space="preserve"> contient les fonctions qui valident le formulaire et envoient les messages.</w:t>
+      </w:r>
+    </w:p>
+    <w:p/>
+    <w:p>
+      <w:pPr>
+        <w:rPr>
+          <w:b/>
+          <w:bCs/>
+          <w:u w:val="single"/>
+        </w:rPr>
+      </w:pPr>
+      <w:r>
+        <w:rPr>
+          <w:b/>
+          <w:bCs/>
+          <w:u w:val="single"/>
+        </w:rPr>
+        <w:t>UN PEU DE MISE EN PAGE…</w:t>
+      </w:r>
+    </w:p>
+    <w:p>
+      <w:r>
+        <w:t>Si je compl</w:t>
+      </w:r>
+      <w:r>
+        <w:t>étais</w:t>
+      </w:r>
+      <w:r>
+        <w:t xml:space="preserve"> le formulaire et que j’envo</w:t>
+      </w:r>
+      <w:r>
+        <w:t>yais, le mail arrivai</w:t>
+      </w:r>
+      <w:r>
+        <w:t>t</w:t>
+      </w:r>
+      <w:r>
+        <w:t xml:space="preserve"> dans la boite mail (mailtrap) mais o</w:t>
+      </w:r>
+      <w:r>
+        <w:t>n p</w:t>
+      </w:r>
+      <w:r>
+        <w:t>ouvai</w:t>
+      </w:r>
+      <w:r>
+        <w:t>t lire en bas le message « le message a été envoyé »</w:t>
+      </w:r>
+      <w:r>
+        <w:t>. J’ai voulu</w:t>
+      </w:r>
+      <w:r>
+        <w:t xml:space="preserve"> cacher la liste des échanges client/server</w:t>
+      </w:r>
+      <w:r>
+        <w:t xml:space="preserve"> et le petit tableau qui apparaissait avant</w:t>
+      </w:r>
+      <w:r>
+        <w:t xml:space="preserve"> le message</w:t>
+      </w:r>
+      <w:r>
+        <w:t xml:space="preserve">. </w:t>
+      </w:r>
+      <w:r>
+        <w:t xml:space="preserve">Ligne 13, j’ai maintenant : </w:t>
+      </w:r>
+      <w:r>
+        <w:tab/>
+      </w:r>
+      <w:r>
+        <w:tab/>
+      </w:r>
+      <w:r>
+        <w:t>$phpmailer-&gt;SMTPDebug = 0;</w:t>
+      </w:r>
+      <w:r>
         <w:t xml:space="preserve"> </w:t>
       </w:r>
       <w:r>
-        <w:rPr>
-          <w:color w:val="000000"/>
-          <w:sz w:val="27"/>
-          <w:szCs w:val="27"/>
-          <w:lang w:val="en-GB"/>
-        </w:rPr>
-        <w:t xml:space="preserve">/ </w:t>
-      </w:r>
-      <w:r>
-        <w:rPr>
-          <w:color w:val="000000"/>
-          <w:sz w:val="27"/>
-          <w:szCs w:val="27"/>
-          <w:lang w:val="en-GB"/>
-        </w:rPr>
-        <w:t xml:space="preserve">Authorize </w:t>
-      </w:r>
-      <w:proofErr w:type="spellStart"/>
-      <w:r>
-        <w:rPr>
-          <w:color w:val="000000"/>
-          <w:sz w:val="27"/>
-          <w:szCs w:val="27"/>
-          <w:lang w:val="en-GB"/>
-        </w:rPr>
-        <w:t>railsware</w:t>
-      </w:r>
-      <w:proofErr w:type="spellEnd"/>
-    </w:p>
+        <w:br/>
+        <w:t xml:space="preserve">Avant j’avais un 2 à la place du 0. </w:t>
+      </w:r>
+      <w:r>
+        <w:t>Le changement</w:t>
+      </w:r>
+      <w:r>
+        <w:t xml:space="preserve"> m’a donc supprimé toutes les lignes client/server qui apparaissaient dans le navigateur. Les autres lignes que je voulais supprimer étaient seulement des echo que j’ai mis en commentaires dans le code. </w:t>
+      </w:r>
+    </w:p>
+    <w:p/>
+    <w:p>
+      <w:r>
+        <w:t>Et comme je voulais</w:t>
+      </w:r>
+      <w:r>
+        <w:t xml:space="preserve"> qu’on puisse retourner sur le site facilement et ne pas rester seulement sur ce message</w:t>
+      </w:r>
+      <w:r>
+        <w:t xml:space="preserve"> : </w:t>
+      </w:r>
+      <w:r>
+        <w:t>J’ai créé un bouton « retour vers le site »</w:t>
+      </w:r>
+      <w:r>
+        <w:t>.</w:t>
+      </w:r>
+      <w:r>
+        <w:t xml:space="preserve"> </w:t>
+      </w:r>
+      <w:r>
+        <w:t xml:space="preserve">                </w:t>
+      </w:r>
+      <w:r>
+        <w:br/>
+      </w:r>
+      <w:r>
+        <w:t>&lt;a href="/La-P-tite-Mine-de-Sab/La P\'tite Mine de Sab.html"&gt;</w:t>
+      </w:r>
+    </w:p>
+    <w:p>
+      <w:r>
+        <w:t xml:space="preserve">       &lt;input type="button" value="Retour vers le site"&gt;</w:t>
+      </w:r>
+    </w:p>
+    <w:p>
+      <w:r>
+        <w:t>&lt;/a&gt;</w:t>
+      </w:r>
+    </w:p>
+    <w:p>
+      <w:r>
+        <w:t>Au départ, le retour était « NOT FOUND » parce que j’avais mal écrit le chemin. Mais j’ai rectifié.</w:t>
+      </w:r>
+    </w:p>
+    <w:p/>
     <w:p>
       <w:pPr>
         <w:rPr>
-          <w:color w:val="000000"/>
-          <w:sz w:val="27"/>
-          <w:szCs w:val="27"/>
-          <w:lang w:val="en-GB"/>
+          <w:b/>
+          <w:bCs/>
+          <w:sz w:val="28"/>
+          <w:szCs w:val="28"/>
+          <w:u w:val="single"/>
         </w:rPr>
       </w:pPr>
+      <w:r>
+        <w:rPr>
+          <w:b/>
+          <w:bCs/>
+          <w:sz w:val="28"/>
+          <w:szCs w:val="28"/>
+          <w:u w:val="single"/>
+        </w:rPr>
+        <w:t>NOTA BENE …</w:t>
+      </w:r>
+    </w:p>
+    <w:p>
+      <w:r>
+        <w:t>Mailtrap est un faux serveur SMTP pour la phase de développement</w:t>
+      </w:r>
+      <w:r>
+        <w:t xml:space="preserve">. Ça permet en effet de </w:t>
+      </w:r>
+      <w:r>
+        <w:t>faire des tests</w:t>
+      </w:r>
+      <w:r>
+        <w:t xml:space="preserve"> e</w:t>
+      </w:r>
+      <w:r>
+        <w:t>t ça évite d'avoir pleins de spam dans sa boite mail</w:t>
+      </w:r>
+      <w:r>
+        <w:t xml:space="preserve">. </w:t>
+      </w:r>
+      <w:r>
+        <w:t>En phase de production</w:t>
+      </w:r>
+      <w:r>
+        <w:t>,</w:t>
+      </w:r>
+      <w:r>
+        <w:t xml:space="preserve"> il faudra </w:t>
+      </w:r>
+      <w:r>
+        <w:t>peut-être</w:t>
+      </w:r>
+      <w:r>
+        <w:t xml:space="preserve"> le remplacer par le serveur qui héberge le site ?</w:t>
+      </w:r>
+      <w:r>
+        <w:t xml:space="preserve"> </w:t>
+      </w:r>
+      <w:r>
+        <w:t>J’ai lu qu’u</w:t>
+      </w:r>
+      <w:r>
+        <w:t xml:space="preserve">ne fois en production </w:t>
+      </w:r>
+      <w:r>
+        <w:t>je</w:t>
+      </w:r>
+      <w:r>
+        <w:t xml:space="preserve"> pou</w:t>
+      </w:r>
+      <w:r>
+        <w:t>rrais me</w:t>
+      </w:r>
+      <w:r>
+        <w:t xml:space="preserve"> passer de mailtrap. </w:t>
+      </w:r>
+      <w:r>
+        <w:t>Ça</w:t>
+      </w:r>
+      <w:r>
+        <w:t xml:space="preserve"> enverra automatiquement grâce à </w:t>
+      </w:r>
+      <w:r>
+        <w:t>mon</w:t>
+      </w:r>
+      <w:r>
+        <w:t xml:space="preserve"> hébergeur :</w:t>
+      </w:r>
     </w:p>
     <w:p>
       <w:pPr>
         <w:rPr>
           <w:color w:val="000000"/>
-          <w:sz w:val="27"/>
-          <w:szCs w:val="27"/>
         </w:rPr>
       </w:pPr>
-      <w:r>
-        <w:rPr>
-          <w:color w:val="000000"/>
-          <w:sz w:val="27"/>
-          <w:szCs w:val="27"/>
-        </w:rPr>
-        <w:t xml:space="preserve">J’ai </w:t>
-      </w:r>
-      <w:r>
-        <w:rPr>
-          <w:color w:val="000000"/>
-          <w:sz w:val="27"/>
-          <w:szCs w:val="27"/>
-        </w:rPr>
-        <w:t>créé un dossier PHP et j’y ai inséré 4 nouveaux fichiers sur conseil de Michel:</w:t>
-      </w:r>
-      <w:r>
-        <w:rPr>
-          <w:color w:val="000000"/>
-          <w:sz w:val="27"/>
-          <w:szCs w:val="27"/>
-        </w:rPr>
-        <w:br/>
-      </w:r>
-      <w:proofErr w:type="spellStart"/>
-      <w:r>
-        <w:rPr>
-          <w:color w:val="000000"/>
-          <w:sz w:val="27"/>
-          <w:szCs w:val="27"/>
-        </w:rPr>
-        <w:t>envoi_mail.php</w:t>
-      </w:r>
-      <w:proofErr w:type="spellEnd"/>
-      <w:r>
-        <w:rPr>
-          <w:color w:val="000000"/>
-          <w:sz w:val="27"/>
-          <w:szCs w:val="27"/>
-        </w:rPr>
-        <w:t xml:space="preserve"> / </w:t>
-      </w:r>
-      <w:proofErr w:type="spellStart"/>
-      <w:r>
-        <w:rPr>
-          <w:color w:val="000000"/>
-          <w:sz w:val="27"/>
-          <w:szCs w:val="27"/>
-        </w:rPr>
-        <w:t>composer.json</w:t>
-      </w:r>
-      <w:proofErr w:type="spellEnd"/>
-      <w:r>
-        <w:rPr>
-          <w:color w:val="000000"/>
-          <w:sz w:val="27"/>
-          <w:szCs w:val="27"/>
-        </w:rPr>
-        <w:t xml:space="preserve"> / .</w:t>
-      </w:r>
-      <w:proofErr w:type="spellStart"/>
-      <w:r>
-        <w:rPr>
-          <w:color w:val="000000"/>
-          <w:sz w:val="27"/>
-          <w:szCs w:val="27"/>
-        </w:rPr>
-        <w:t>gitignore</w:t>
-      </w:r>
-      <w:proofErr w:type="spellEnd"/>
-      <w:r>
-        <w:rPr>
-          <w:color w:val="000000"/>
-          <w:sz w:val="27"/>
-          <w:szCs w:val="27"/>
-        </w:rPr>
-        <w:t xml:space="preserve"> / .</w:t>
-      </w:r>
-      <w:proofErr w:type="spellStart"/>
-      <w:r>
-        <w:rPr>
-          <w:color w:val="000000"/>
-          <w:sz w:val="27"/>
-          <w:szCs w:val="27"/>
-        </w:rPr>
-        <w:t>env</w:t>
-      </w:r>
-      <w:proofErr w:type="spellEnd"/>
-    </w:p>
-    <w:p>
-      <w:r>
-        <w:t xml:space="preserve">Dans le terminal, j’ai exécuté la commande : </w:t>
-      </w:r>
-      <w:r>
-        <w:t xml:space="preserve">composer </w:t>
-      </w:r>
-      <w:proofErr w:type="spellStart"/>
-      <w:r>
-        <w:t>install</w:t>
-      </w:r>
-      <w:proofErr w:type="spellEnd"/>
-    </w:p>
-    <w:p>
-      <w:r>
-        <w:t xml:space="preserve">La commande </w:t>
-      </w:r>
-      <w:proofErr w:type="spellStart"/>
-      <w:r>
-        <w:t>install</w:t>
-      </w:r>
-      <w:proofErr w:type="spellEnd"/>
-      <w:r>
-        <w:t xml:space="preserve"> lit le fichier </w:t>
-      </w:r>
-      <w:proofErr w:type="spellStart"/>
-      <w:r>
-        <w:t>composer.json</w:t>
-      </w:r>
-      <w:proofErr w:type="spellEnd"/>
-      <w:r>
-        <w:t xml:space="preserve"> à partir du répertoire actuel, résout les dépendances et les installe dans </w:t>
-      </w:r>
-      <w:proofErr w:type="spellStart"/>
-      <w:r>
-        <w:t>vendor</w:t>
-      </w:r>
-      <w:proofErr w:type="spellEnd"/>
-      <w:r>
-        <w:t xml:space="preserve"> . </w:t>
-      </w:r>
-      <w:proofErr w:type="spellStart"/>
-      <w:r>
-        <w:t>php</w:t>
-      </w:r>
-      <w:proofErr w:type="spellEnd"/>
+      <w:hyperlink r:id="rId11" w:history="1">
+        <w:r>
+          <w:rPr>
+            <w:rStyle w:val="Lienhypertexte"/>
+          </w:rPr>
+          <w:t>https://stackoverflow.com/questions/5335273/how-can-i-send-an-email-using-php</w:t>
+        </w:r>
+      </w:hyperlink>
+    </w:p>
+    <w:p>
+      <w:pPr>
+        <w:rPr>
+          <w:color w:val="000000"/>
+        </w:rPr>
+      </w:pPr>
+    </w:p>
+    <w:p>
+      <w:pPr>
+        <w:rPr>
+          <w:b/>
+          <w:bCs/>
+          <w:color w:val="000000"/>
+          <w:sz w:val="28"/>
+          <w:szCs w:val="28"/>
+          <w:u w:val="single"/>
+        </w:rPr>
+      </w:pPr>
+      <w:r>
+        <w:rPr>
+          <w:b/>
+          <w:bCs/>
+          <w:color w:val="000000"/>
+          <w:sz w:val="28"/>
+          <w:szCs w:val="28"/>
+          <w:u w:val="single"/>
+        </w:rPr>
+        <w:t>CE QU’IL ME RESTE A FAIRE </w:t>
+      </w:r>
+      <w:r>
+        <w:rPr>
+          <w:b/>
+          <w:bCs/>
+          <w:color w:val="000000"/>
+          <w:sz w:val="28"/>
+          <w:szCs w:val="28"/>
+          <w:u w:val="single"/>
+        </w:rPr>
+        <w:t>…</w:t>
+      </w:r>
+      <w:r>
+        <w:rPr>
+          <w:b/>
+          <w:bCs/>
+          <w:color w:val="000000"/>
+          <w:sz w:val="28"/>
+          <w:szCs w:val="28"/>
+          <w:u w:val="single"/>
+        </w:rPr>
+        <w:t xml:space="preserve"> </w:t>
+      </w:r>
+    </w:p>
+    <w:p>
+      <w:r>
+        <w:t>-</w:t>
+      </w:r>
+      <w:r>
+        <w:t xml:space="preserve">Finir le </w:t>
+      </w:r>
+      <w:r>
+        <w:t>responsive</w:t>
+      </w:r>
+    </w:p>
+    <w:p>
+      <w:r>
+        <w:t>-</w:t>
+      </w:r>
+      <w:r>
+        <w:t xml:space="preserve">Faire des </w:t>
+      </w:r>
+      <w:r>
+        <w:t>carrousels</w:t>
+      </w:r>
+      <w:r>
+        <w:t xml:space="preserve"> derrière les 19 images cliquables</w:t>
+      </w:r>
+      <w:r>
+        <w:t xml:space="preserve"> en JavaScript</w:t>
+      </w:r>
+    </w:p>
+    <w:p>
+      <w:r>
+        <w:t>-</w:t>
+      </w:r>
+      <w:r>
+        <w:t xml:space="preserve"> Et si j’ai un peu de temps je chercherai à faire fonctionner </w:t>
+      </w:r>
+      <w:r>
+        <w:t>le bouton déconnecter</w:t>
+      </w:r>
+      <w:r>
+        <w:t xml:space="preserve"> et je ferai un </w:t>
+      </w:r>
+      <w:r>
+        <w:t>formulaire d’authentification</w:t>
+      </w:r>
     </w:p>
     <w:p/>
     <w:p>
-      <w:r>
-        <w:t xml:space="preserve">* </w:t>
-      </w:r>
-      <w:r>
-        <w:t xml:space="preserve">Je n’ai pas modifié le </w:t>
-      </w:r>
-      <w:r>
-        <w:t xml:space="preserve">fichier </w:t>
-      </w:r>
-      <w:r>
-        <w:t>.</w:t>
-      </w:r>
-      <w:proofErr w:type="spellStart"/>
-      <w:r>
-        <w:t>gitignore</w:t>
-      </w:r>
-      <w:proofErr w:type="spellEnd"/>
-      <w:r>
-        <w:t xml:space="preserve">. </w:t>
-      </w:r>
-    </w:p>
-    <w:p>
-      <w:r>
-        <w:t xml:space="preserve">* </w:t>
-      </w:r>
-      <w:r>
-        <w:t>Dans l</w:t>
-      </w:r>
-      <w:r>
-        <w:t xml:space="preserve">e fichier </w:t>
-      </w:r>
-      <w:proofErr w:type="spellStart"/>
-      <w:r>
-        <w:t>composer.json</w:t>
-      </w:r>
-      <w:proofErr w:type="spellEnd"/>
-      <w:r>
-        <w:t xml:space="preserve">, il y a seulement un </w:t>
-      </w:r>
-      <w:proofErr w:type="spellStart"/>
-      <w:r>
-        <w:t>require</w:t>
-      </w:r>
-      <w:proofErr w:type="spellEnd"/>
-      <w:r>
-        <w:t> :</w:t>
-      </w:r>
-    </w:p>
-    <w:p>
-      <w:r>
-        <w:t>- Symfony/var-dumper f</w:t>
-      </w:r>
-      <w:r>
-        <w:t>ournit des mécanismes pour parcourir n'importe quelle variable PHP arbitraire</w:t>
-      </w:r>
-      <w:r>
-        <w:t>.</w:t>
-      </w:r>
-    </w:p>
-    <w:p>
       <w:pPr>
         <w:rPr>
           <w:color w:val="000000"/>
         </w:rPr>
       </w:pPr>
-      <w:r>
-        <w:t>-</w:t>
-      </w:r>
-      <w:r>
-        <w:t xml:space="preserve"> </w:t>
-      </w:r>
-      <w:r>
-        <w:t>Symfony/</w:t>
-      </w:r>
-      <w:proofErr w:type="spellStart"/>
-      <w:r>
-        <w:t>dotenv</w:t>
-      </w:r>
-      <w:proofErr w:type="spellEnd"/>
-      <w:r>
-        <w:t xml:space="preserve"> e</w:t>
-      </w:r>
-      <w:r>
-        <w:t>nregistre les variables d'environnement à partir d'un fichier .</w:t>
-      </w:r>
-      <w:proofErr w:type="spellStart"/>
-      <w:r>
-        <w:t>env</w:t>
-      </w:r>
-      <w:proofErr w:type="spellEnd"/>
-      <w:r>
-        <w:t xml:space="preserve"> .</w:t>
-      </w:r>
-      <w:r>
-        <w:br/>
-      </w:r>
-      <w:r>
-        <w:rPr>
-          <w:color w:val="000000"/>
-        </w:rPr>
-        <w:t xml:space="preserve">- </w:t>
-      </w:r>
-      <w:proofErr w:type="spellStart"/>
-      <w:r>
-        <w:rPr>
-          <w:color w:val="000000"/>
-        </w:rPr>
-        <w:t>phpmailer</w:t>
-      </w:r>
-      <w:proofErr w:type="spellEnd"/>
-      <w:r>
-        <w:rPr>
-          <w:color w:val="000000"/>
-        </w:rPr>
-        <w:t>/</w:t>
-      </w:r>
-      <w:proofErr w:type="spellStart"/>
-      <w:r>
-        <w:rPr>
-          <w:color w:val="000000"/>
-        </w:rPr>
-        <w:t>phpmailer</w:t>
-      </w:r>
-      <w:proofErr w:type="spellEnd"/>
-      <w:r>
-        <w:rPr>
-          <w:color w:val="000000"/>
-        </w:rPr>
-        <w:t xml:space="preserve"> est une </w:t>
-      </w:r>
-      <w:r>
-        <w:rPr>
-          <w:color w:val="000000"/>
-        </w:rPr>
-        <w:t>classe complète de création et de transfert d'e-mails pour PHP</w:t>
-      </w:r>
-      <w:r>
-        <w:rPr>
-          <w:color w:val="000000"/>
-        </w:rPr>
-        <w:t>.</w:t>
-      </w:r>
-    </w:p>
-    <w:p>
-      <w:r>
-        <w:t>* J’ai désactivé l’extension Docker dans Visual Studio Code pour retirer les soulignés rouges dans le fichier .</w:t>
-      </w:r>
-      <w:proofErr w:type="spellStart"/>
-      <w:r>
-        <w:t>env</w:t>
-      </w:r>
-      <w:proofErr w:type="spellEnd"/>
-      <w:r>
-        <w:t xml:space="preserve"> . Je n’ai rien changé dans ce fichier.</w:t>
-      </w:r>
-    </w:p>
-    <w:p>
-      <w:r>
-        <w:t xml:space="preserve">* Le fichier </w:t>
-      </w:r>
-      <w:proofErr w:type="spellStart"/>
-      <w:r>
-        <w:t>envoi_mail.php</w:t>
-      </w:r>
-      <w:proofErr w:type="spellEnd"/>
-      <w:r>
-        <w:t xml:space="preserve"> contient les fonctions qui valident le formulaire et envoient les messages.</w:t>
-      </w:r>
-    </w:p>
-    <w:p>
-      <w:r>
-        <w:t>On peut lire en bas le message « le message a été envoyé » mais il faudrait pouvoir cacher la liste des échanges client/server.</w:t>
-      </w:r>
-      <w:r>
-        <w:t xml:space="preserve"> Et il faut qu’on puisse retourner sur le site facilement et ne pas rester seulement sur ce message.</w:t>
-      </w:r>
-    </w:p>
-    <w:p/>
-    <w:p>
-      <w:r>
-        <w:t>J’ai créé un bouton « retour vers le site »</w:t>
-      </w:r>
-      <w:r>
-        <w:t>.</w:t>
-      </w:r>
     </w:p>
     <w:p>
       <w:pPr>

</xml_diff>